<commit_message>
rephrased and reordered resume
</commit_message>
<xml_diff>
--- a/Resume-Divya-Bajaj.docx
+++ b/Resume-Divya-Bajaj.docx
@@ -8,8 +8,8 @@
           <w:rFonts w:ascii="Times" w:hAnsi="Times" w:cstheme="majorHAnsi"/>
           <w:b/>
           <w:bCs/>
-          <w:sz w:val="72"/>
-          <w:szCs w:val="72"/>
+          <w:sz w:val="28"/>
+          <w:szCs w:val="28"/>
           <w:lang w:val="en-US"/>
         </w:rPr>
       </w:pPr>
@@ -19,22 +19,22 @@
           <w:b/>
           <w:bCs/>
           <w:noProof/>
-          <w:sz w:val="72"/>
-          <w:szCs w:val="72"/>
+          <w:sz w:val="28"/>
+          <w:szCs w:val="28"/>
           <w:lang w:val="en-US"/>
         </w:rPr>
         <mc:AlternateContent>
           <mc:Choice Requires="wps">
             <w:drawing>
-              <wp:anchor distT="0" distB="0" distL="114300" distR="114300" simplePos="0" relativeHeight="251659264" behindDoc="0" locked="0" layoutInCell="1" allowOverlap="1" wp14:anchorId="15F95D9B" wp14:editId="11F4B000">
+              <wp:anchor distT="0" distB="0" distL="114300" distR="114300" simplePos="0" relativeHeight="251659264" behindDoc="0" locked="0" layoutInCell="1" allowOverlap="1" wp14:anchorId="15F95D9B" wp14:editId="5FDCAD35">
                 <wp:simplePos x="0" y="0"/>
                 <wp:positionH relativeFrom="column">
-                  <wp:posOffset>3299948</wp:posOffset>
+                  <wp:posOffset>3299460</wp:posOffset>
                 </wp:positionH>
                 <wp:positionV relativeFrom="paragraph">
-                  <wp:posOffset>-264190</wp:posOffset>
+                  <wp:posOffset>20320</wp:posOffset>
                 </wp:positionV>
-                <wp:extent cx="3402419" cy="1063255"/>
+                <wp:extent cx="3402330" cy="1062990"/>
                 <wp:effectExtent l="0" t="0" r="1270" b="3810"/>
                 <wp:wrapNone/>
                 <wp:docPr id="1" name="Text Box 1"/>
@@ -46,7 +46,7 @@
                       <wps:spPr>
                         <a:xfrm>
                           <a:off x="0" y="0"/>
-                          <a:ext cx="3402419" cy="1063255"/>
+                          <a:ext cx="3402330" cy="1062990"/>
                         </a:xfrm>
                         <a:prstGeom prst="rect">
                           <a:avLst/>
@@ -207,7 +207,7 @@
                 <v:stroke joinstyle="miter"/>
                 <v:path gradientshapeok="t" o:connecttype="rect"/>
               </v:shapetype>
-              <v:shape id="Text Box 1" o:spid="_x0000_s1026" type="#_x0000_t202" style="position:absolute;margin-left:259.85pt;margin-top:-20.8pt;width:267.9pt;height:83.7pt;z-index:251659264;visibility:visible;mso-wrap-style:square;mso-width-percent:0;mso-height-percent:0;mso-wrap-distance-left:9pt;mso-wrap-distance-top:0;mso-wrap-distance-right:9pt;mso-wrap-distance-bottom:0;mso-position-horizontal:absolute;mso-position-horizontal-relative:text;mso-position-vertical:absolute;mso-position-vertical-relative:text;mso-width-percent:0;mso-height-percent:0;mso-width-relative:margin;mso-height-relative:margin;v-text-anchor:top" o:gfxdata="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" fillcolor="white [3201]" stroked="f" strokeweight=".5pt">
+              <v:shape id="Text Box 1" o:spid="_x0000_s1026" type="#_x0000_t202" style="position:absolute;margin-left:259.8pt;margin-top:1.6pt;width:267.9pt;height:83.7pt;z-index:251659264;visibility:visible;mso-wrap-style:square;mso-width-percent:0;mso-height-percent:0;mso-wrap-distance-left:9pt;mso-wrap-distance-top:0;mso-wrap-distance-right:9pt;mso-wrap-distance-bottom:0;mso-position-horizontal:absolute;mso-position-horizontal-relative:text;mso-position-vertical:absolute;mso-position-vertical-relative:text;mso-width-percent:0;mso-height-percent:0;mso-width-relative:margin;mso-height-relative:margin;v-text-anchor:top" o:gfxdata="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" fillcolor="white [3201]" stroked="f" strokeweight=".5pt">
                 <v:textbox>
                   <w:txbxContent>
                     <w:p>
@@ -338,7 +338,9 @@
           </mc:Fallback>
         </mc:AlternateContent>
       </w:r>
-      <w:r>
+    </w:p>
+    <w:p>
+      <w:pPr>
         <w:rPr>
           <w:rFonts w:ascii="Times" w:hAnsi="Times" w:cstheme="majorHAnsi"/>
           <w:b/>
@@ -347,8 +349,7 @@
           <w:szCs w:val="72"/>
           <w:lang w:val="en-US"/>
         </w:rPr>
-        <w:t xml:space="preserve">DIVYA </w:t>
-      </w:r>
+      </w:pPr>
       <w:r>
         <w:rPr>
           <w:rFonts w:ascii="Times" w:hAnsi="Times" w:cstheme="majorHAnsi"/>
@@ -358,6 +359,17 @@
           <w:szCs w:val="72"/>
           <w:lang w:val="en-US"/>
         </w:rPr>
+        <w:t xml:space="preserve">DIVYA </w:t>
+      </w:r>
+      <w:r>
+        <w:rPr>
+          <w:rFonts w:ascii="Times" w:hAnsi="Times" w:cstheme="majorHAnsi"/>
+          <w:b/>
+          <w:bCs/>
+          <w:sz w:val="72"/>
+          <w:szCs w:val="72"/>
+          <w:lang w:val="en-US"/>
+        </w:rPr>
         <w:t>BAJAJ</w:t>
       </w:r>
     </w:p>
@@ -370,6 +382,157 @@
           <w:lang w:val="en-US"/>
         </w:rPr>
       </w:pPr>
+    </w:p>
+    <w:p>
+      <w:pPr>
+        <w:rPr>
+          <w:rFonts w:asciiTheme="majorHAnsi" w:hAnsiTheme="majorHAnsi" w:cstheme="majorHAnsi"/>
+          <w:sz w:val="28"/>
+          <w:szCs w:val="28"/>
+          <w:lang w:val="en-US"/>
+        </w:rPr>
+      </w:pPr>
+    </w:p>
+    <w:p>
+      <w:pPr>
+        <w:rPr>
+          <w:rFonts w:asciiTheme="majorHAnsi" w:hAnsiTheme="majorHAnsi" w:cstheme="majorHAnsi"/>
+          <w:sz w:val="28"/>
+          <w:szCs w:val="28"/>
+          <w:lang w:val="en-US"/>
+        </w:rPr>
+      </w:pPr>
+    </w:p>
+    <w:p>
+      <w:pPr>
+        <w:rPr>
+          <w:rFonts w:asciiTheme="majorHAnsi" w:hAnsiTheme="majorHAnsi" w:cstheme="majorHAnsi"/>
+          <w:sz w:val="28"/>
+          <w:szCs w:val="28"/>
+          <w:lang w:val="en-US"/>
+        </w:rPr>
+      </w:pPr>
+      <w:r>
+        <w:rPr>
+          <w:rFonts w:asciiTheme="majorHAnsi" w:hAnsiTheme="majorHAnsi" w:cstheme="majorHAnsi"/>
+          <w:noProof/>
+          <w:sz w:val="28"/>
+          <w:szCs w:val="28"/>
+          <w:lang w:val="en-US"/>
+        </w:rPr>
+        <mc:AlternateContent>
+          <mc:Choice Requires="wps">
+            <w:drawing>
+              <wp:anchor distT="0" distB="0" distL="114300" distR="114300" simplePos="0" relativeHeight="251670528" behindDoc="0" locked="0" layoutInCell="1" allowOverlap="1" wp14:anchorId="48E3CA42" wp14:editId="27E6F11F">
+                <wp:simplePos x="0" y="0"/>
+                <wp:positionH relativeFrom="column">
+                  <wp:posOffset>-101600</wp:posOffset>
+                </wp:positionH>
+                <wp:positionV relativeFrom="paragraph">
+                  <wp:posOffset>241935</wp:posOffset>
+                </wp:positionV>
+                <wp:extent cx="6839585" cy="0"/>
+                <wp:effectExtent l="0" t="0" r="5715" b="12700"/>
+                <wp:wrapNone/>
+                <wp:docPr id="1020734767" name="Straight Connector 1020734767"/>
+                <wp:cNvGraphicFramePr/>
+                <a:graphic xmlns:a="http://schemas.openxmlformats.org/drawingml/2006/main">
+                  <a:graphicData uri="http://schemas.microsoft.com/office/word/2010/wordprocessingShape">
+                    <wps:wsp>
+                      <wps:cNvCnPr/>
+                      <wps:spPr>
+                        <a:xfrm flipV="1">
+                          <a:off x="0" y="0"/>
+                          <a:ext cx="6839585" cy="0"/>
+                        </a:xfrm>
+                        <a:prstGeom prst="line">
+                          <a:avLst/>
+                        </a:prstGeom>
+                        <a:ln w="12700"/>
+                      </wps:spPr>
+                      <wps:style>
+                        <a:lnRef idx="1">
+                          <a:schemeClr val="dk1"/>
+                        </a:lnRef>
+                        <a:fillRef idx="0">
+                          <a:schemeClr val="dk1"/>
+                        </a:fillRef>
+                        <a:effectRef idx="0">
+                          <a:schemeClr val="dk1"/>
+                        </a:effectRef>
+                        <a:fontRef idx="minor">
+                          <a:schemeClr val="tx1"/>
+                        </a:fontRef>
+                      </wps:style>
+                      <wps:bodyPr/>
+                    </wps:wsp>
+                  </a:graphicData>
+                </a:graphic>
+                <wp14:sizeRelH relativeFrom="margin">
+                  <wp14:pctWidth>0</wp14:pctWidth>
+                </wp14:sizeRelH>
+                <wp14:sizeRelV relativeFrom="margin">
+                  <wp14:pctHeight>0</wp14:pctHeight>
+                </wp14:sizeRelV>
+              </wp:anchor>
+            </w:drawing>
+          </mc:Choice>
+          <mc:Fallback>
+            <w:pict>
+              <v:line w14:anchorId="15598190" id="Straight Connector 1020734767" o:spid="_x0000_s1026" style="position:absolute;flip:y;z-index:251670528;visibility:visible;mso-wrap-style:square;mso-width-percent:0;mso-height-percent:0;mso-wrap-distance-left:9pt;mso-wrap-distance-top:0;mso-wrap-distance-right:9pt;mso-wrap-distance-bottom:0;mso-position-horizontal:absolute;mso-position-horizontal-relative:text;mso-position-vertical:absolute;mso-position-vertical-relative:text;mso-width-percent:0;mso-height-percent:0;mso-width-relative:margin;mso-height-relative:margin" from="-8pt,19.05pt" to="530.55pt,19.05pt" o:gfxdata="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" strokecolor="black [3200]" strokeweight="1pt">
+                <v:stroke joinstyle="miter"/>
+              </v:line>
+            </w:pict>
+          </mc:Fallback>
+        </mc:AlternateContent>
+      </w:r>
+      <w:r>
+        <w:rPr>
+          <w:rFonts w:asciiTheme="majorHAnsi" w:hAnsiTheme="majorHAnsi" w:cstheme="majorHAnsi"/>
+          <w:sz w:val="28"/>
+          <w:szCs w:val="28"/>
+          <w:lang w:val="en-US"/>
+        </w:rPr>
+        <w:t>OBJECTIVE</w:t>
+      </w:r>
+    </w:p>
+    <w:p>
+      <w:pPr>
+        <w:jc w:val="both"/>
+        <w:rPr>
+          <w:rFonts w:asciiTheme="majorHAnsi" w:hAnsiTheme="majorHAnsi" w:cstheme="majorHAnsi"/>
+          <w:sz w:val="28"/>
+          <w:szCs w:val="28"/>
+          <w:lang w:val="en-US"/>
+        </w:rPr>
+      </w:pPr>
+      <w:r>
+        <w:rPr>
+          <w:rFonts w:asciiTheme="majorHAnsi" w:hAnsiTheme="majorHAnsi" w:cstheme="majorHAnsi"/>
+          <w:color w:val="0F0F0F"/>
+          <w:sz w:val="28"/>
+          <w:szCs w:val="28"/>
+        </w:rPr>
+        <w:t xml:space="preserve">A dedicated and skilled computer science professional with a strong foundation in programming language concepts, seeking to pursue a Ph.D. in Computer Science </w:t>
+      </w:r>
+      <w:r>
+        <w:rPr>
+          <w:rFonts w:asciiTheme="majorHAnsi" w:hAnsiTheme="majorHAnsi" w:cstheme="majorHAnsi"/>
+          <w:color w:val="0F0F0F"/>
+          <w:sz w:val="28"/>
+          <w:szCs w:val="28"/>
+        </w:rPr>
+        <w:t>at University of California, San Diego</w:t>
+      </w:r>
+      <w:r>
+        <w:rPr>
+          <w:rFonts w:asciiTheme="majorHAnsi" w:hAnsiTheme="majorHAnsi" w:cstheme="majorHAnsi"/>
+          <w:color w:val="0F0F0F"/>
+          <w:sz w:val="28"/>
+          <w:szCs w:val="28"/>
+        </w:rPr>
+        <w:t>. Bringing a rich blend of teaching experience, research expertise in generating explanations for functional programs, and a deep interest in leveraging natural language models for program synthesis.</w:t>
+      </w:r>
     </w:p>
     <w:p>
       <w:pPr>
@@ -622,16 +785,6 @@
       <w:pPr>
         <w:rPr>
           <w:rFonts w:asciiTheme="majorHAnsi" w:hAnsiTheme="majorHAnsi" w:cstheme="majorHAnsi"/>
-          <w:sz w:val="28"/>
-          <w:szCs w:val="28"/>
-          <w:lang w:val="en-US"/>
-        </w:rPr>
-      </w:pPr>
-    </w:p>
-    <w:p>
-      <w:pPr>
-        <w:rPr>
-          <w:rFonts w:asciiTheme="majorHAnsi" w:hAnsiTheme="majorHAnsi" w:cstheme="majorHAnsi"/>
           <w:b/>
           <w:bCs/>
           <w:sz w:val="28"/>
@@ -785,6 +938,417 @@
           <w:lang w:val="en-US"/>
         </w:rPr>
         <w:t>, Computer Science</w:t>
+      </w:r>
+    </w:p>
+    <w:p>
+      <w:pPr>
+        <w:rPr>
+          <w:rFonts w:asciiTheme="majorHAnsi" w:hAnsiTheme="majorHAnsi" w:cstheme="majorHAnsi"/>
+          <w:sz w:val="28"/>
+          <w:szCs w:val="28"/>
+          <w:lang w:val="en-US"/>
+        </w:rPr>
+      </w:pPr>
+    </w:p>
+    <w:p>
+      <w:pPr>
+        <w:rPr>
+          <w:rFonts w:asciiTheme="majorHAnsi" w:hAnsiTheme="majorHAnsi" w:cstheme="majorHAnsi"/>
+          <w:sz w:val="28"/>
+          <w:szCs w:val="28"/>
+          <w:lang w:val="en-US"/>
+        </w:rPr>
+      </w:pPr>
+      <w:r>
+        <w:rPr>
+          <w:rFonts w:asciiTheme="majorHAnsi" w:hAnsiTheme="majorHAnsi" w:cstheme="majorHAnsi"/>
+          <w:noProof/>
+          <w:sz w:val="28"/>
+          <w:szCs w:val="28"/>
+          <w:lang w:val="en-US"/>
+        </w:rPr>
+        <mc:AlternateContent>
+          <mc:Choice Requires="wps">
+            <w:drawing>
+              <wp:anchor distT="0" distB="0" distL="114300" distR="114300" simplePos="0" relativeHeight="251672576" behindDoc="0" locked="0" layoutInCell="1" allowOverlap="1" wp14:anchorId="2818E114" wp14:editId="5D7F9428">
+                <wp:simplePos x="0" y="0"/>
+                <wp:positionH relativeFrom="column">
+                  <wp:posOffset>-53340</wp:posOffset>
+                </wp:positionH>
+                <wp:positionV relativeFrom="paragraph">
+                  <wp:posOffset>201133</wp:posOffset>
+                </wp:positionV>
+                <wp:extent cx="6696000" cy="0"/>
+                <wp:effectExtent l="0" t="0" r="10160" b="12700"/>
+                <wp:wrapNone/>
+                <wp:docPr id="7" name="Straight Connector 7"/>
+                <wp:cNvGraphicFramePr/>
+                <a:graphic xmlns:a="http://schemas.openxmlformats.org/drawingml/2006/main">
+                  <a:graphicData uri="http://schemas.microsoft.com/office/word/2010/wordprocessingShape">
+                    <wps:wsp>
+                      <wps:cNvCnPr/>
+                      <wps:spPr>
+                        <a:xfrm flipV="1">
+                          <a:off x="0" y="0"/>
+                          <a:ext cx="6696000" cy="0"/>
+                        </a:xfrm>
+                        <a:prstGeom prst="line">
+                          <a:avLst/>
+                        </a:prstGeom>
+                        <a:ln w="12700"/>
+                      </wps:spPr>
+                      <wps:style>
+                        <a:lnRef idx="1">
+                          <a:schemeClr val="dk1"/>
+                        </a:lnRef>
+                        <a:fillRef idx="0">
+                          <a:schemeClr val="dk1"/>
+                        </a:fillRef>
+                        <a:effectRef idx="0">
+                          <a:schemeClr val="dk1"/>
+                        </a:effectRef>
+                        <a:fontRef idx="minor">
+                          <a:schemeClr val="tx1"/>
+                        </a:fontRef>
+                      </wps:style>
+                      <wps:bodyPr/>
+                    </wps:wsp>
+                  </a:graphicData>
+                </a:graphic>
+                <wp14:sizeRelH relativeFrom="margin">
+                  <wp14:pctWidth>0</wp14:pctWidth>
+                </wp14:sizeRelH>
+                <wp14:sizeRelV relativeFrom="margin">
+                  <wp14:pctHeight>0</wp14:pctHeight>
+                </wp14:sizeRelV>
+              </wp:anchor>
+            </w:drawing>
+          </mc:Choice>
+          <mc:Fallback>
+            <w:pict>
+              <v:line w14:anchorId="303CF595" id="Straight Connector 7" o:spid="_x0000_s1026" style="position:absolute;flip:y;z-index:251672576;visibility:visible;mso-wrap-style:square;mso-width-percent:0;mso-height-percent:0;mso-wrap-distance-left:9pt;mso-wrap-distance-top:0;mso-wrap-distance-right:9pt;mso-wrap-distance-bottom:0;mso-position-horizontal:absolute;mso-position-horizontal-relative:text;mso-position-vertical:absolute;mso-position-vertical-relative:text;mso-width-percent:0;mso-height-percent:0;mso-width-relative:margin;mso-height-relative:margin" from="-4.2pt,15.85pt" to="523.05pt,15.85pt" o:gfxdata="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" strokecolor="black [3200]" strokeweight="1pt">
+                <v:stroke joinstyle="miter"/>
+              </v:line>
+            </w:pict>
+          </mc:Fallback>
+        </mc:AlternateContent>
+      </w:r>
+      <w:r>
+        <w:rPr>
+          <w:rFonts w:asciiTheme="majorHAnsi" w:hAnsiTheme="majorHAnsi" w:cstheme="majorHAnsi"/>
+          <w:sz w:val="28"/>
+          <w:szCs w:val="28"/>
+          <w:lang w:val="en-US"/>
+        </w:rPr>
+        <w:t>PUBLICATIONS</w:t>
+      </w:r>
+    </w:p>
+    <w:p>
+      <w:pPr>
+        <w:pStyle w:val="ListParagraph"/>
+        <w:numPr>
+          <w:ilvl w:val="0"/>
+          <w:numId w:val="2"/>
+        </w:numPr>
+        <w:ind w:left="700"/>
+        <w:rPr>
+          <w:rFonts w:asciiTheme="majorHAnsi" w:hAnsiTheme="majorHAnsi" w:cstheme="majorHAnsi"/>
+          <w:sz w:val="28"/>
+          <w:szCs w:val="28"/>
+          <w:lang w:val="en-US"/>
+        </w:rPr>
+      </w:pPr>
+      <w:r>
+        <w:rPr>
+          <w:rFonts w:asciiTheme="majorHAnsi" w:hAnsiTheme="majorHAnsi" w:cstheme="majorHAnsi"/>
+          <w:sz w:val="28"/>
+          <w:szCs w:val="28"/>
+          <w:lang w:val="en-US"/>
+        </w:rPr>
+        <w:t>Adaptable Traces for Program Explanations</w:t>
+      </w:r>
+    </w:p>
+    <w:p>
+      <w:pPr>
+        <w:pStyle w:val="ListParagraph"/>
+        <w:ind w:left="700"/>
+        <w:rPr>
+          <w:rFonts w:asciiTheme="majorHAnsi" w:hAnsiTheme="majorHAnsi" w:cstheme="majorHAnsi"/>
+          <w:sz w:val="28"/>
+          <w:szCs w:val="28"/>
+          <w:lang w:val="en-US"/>
+        </w:rPr>
+      </w:pPr>
+      <w:r>
+        <w:rPr>
+          <w:rFonts w:asciiTheme="majorHAnsi" w:hAnsiTheme="majorHAnsi" w:cstheme="majorHAnsi"/>
+          <w:b/>
+          <w:bCs/>
+          <w:sz w:val="28"/>
+          <w:szCs w:val="28"/>
+          <w:lang w:val="en-US"/>
+        </w:rPr>
+        <w:t>Divya Bajaj</w:t>
+      </w:r>
+      <w:r>
+        <w:rPr>
+          <w:rFonts w:asciiTheme="majorHAnsi" w:hAnsiTheme="majorHAnsi" w:cstheme="majorHAnsi"/>
+          <w:sz w:val="28"/>
+          <w:szCs w:val="28"/>
+          <w:lang w:val="en-US"/>
+        </w:rPr>
+        <w:t xml:space="preserve">, Martin Erwig, Danila </w:t>
+      </w:r>
+      <w:proofErr w:type="spellStart"/>
+      <w:r>
+        <w:rPr>
+          <w:rFonts w:asciiTheme="majorHAnsi" w:hAnsiTheme="majorHAnsi" w:cstheme="majorHAnsi"/>
+          <w:sz w:val="28"/>
+          <w:szCs w:val="28"/>
+          <w:lang w:val="en-US"/>
+        </w:rPr>
+        <w:t>Fedorin</w:t>
+      </w:r>
+      <w:proofErr w:type="spellEnd"/>
+      <w:r>
+        <w:rPr>
+          <w:rFonts w:asciiTheme="majorHAnsi" w:hAnsiTheme="majorHAnsi" w:cstheme="majorHAnsi"/>
+          <w:sz w:val="28"/>
+          <w:szCs w:val="28"/>
+          <w:lang w:val="en-US"/>
+        </w:rPr>
+        <w:t>, Kai Gay</w:t>
+      </w:r>
+    </w:p>
+    <w:p>
+      <w:pPr>
+        <w:pStyle w:val="ListParagraph"/>
+        <w:spacing w:before="240"/>
+        <w:ind w:left="700"/>
+        <w:rPr>
+          <w:rFonts w:asciiTheme="majorHAnsi" w:hAnsiTheme="majorHAnsi" w:cstheme="majorHAnsi"/>
+          <w:i/>
+          <w:iCs/>
+          <w:sz w:val="28"/>
+          <w:szCs w:val="28"/>
+          <w:lang w:val="en-US"/>
+        </w:rPr>
+      </w:pPr>
+      <w:r>
+        <w:rPr>
+          <w:rFonts w:asciiTheme="majorHAnsi" w:hAnsiTheme="majorHAnsi" w:cstheme="majorHAnsi"/>
+          <w:i/>
+          <w:iCs/>
+          <w:sz w:val="28"/>
+          <w:szCs w:val="28"/>
+          <w:lang w:val="en-US"/>
+        </w:rPr>
+        <w:t>Asian Symposium on Programming Languages and Systems (</w:t>
+      </w:r>
+      <w:r>
+        <w:rPr>
+          <w:rFonts w:asciiTheme="majorHAnsi" w:hAnsiTheme="majorHAnsi" w:cstheme="majorHAnsi"/>
+          <w:b/>
+          <w:bCs/>
+          <w:i/>
+          <w:iCs/>
+          <w:sz w:val="28"/>
+          <w:szCs w:val="28"/>
+          <w:lang w:val="en-US"/>
+        </w:rPr>
+        <w:t>APLAS 2021</w:t>
+      </w:r>
+      <w:r>
+        <w:rPr>
+          <w:rFonts w:asciiTheme="majorHAnsi" w:hAnsiTheme="majorHAnsi" w:cstheme="majorHAnsi"/>
+          <w:i/>
+          <w:iCs/>
+          <w:sz w:val="28"/>
+          <w:szCs w:val="28"/>
+          <w:lang w:val="en-US"/>
+        </w:rPr>
+        <w:t>).</w:t>
+      </w:r>
+    </w:p>
+    <w:p>
+      <w:pPr>
+        <w:pStyle w:val="ListParagraph"/>
+        <w:numPr>
+          <w:ilvl w:val="0"/>
+          <w:numId w:val="2"/>
+        </w:numPr>
+        <w:ind w:left="700"/>
+        <w:rPr>
+          <w:rFonts w:asciiTheme="majorHAnsi" w:hAnsiTheme="majorHAnsi" w:cstheme="majorHAnsi"/>
+          <w:sz w:val="28"/>
+          <w:szCs w:val="28"/>
+          <w:lang w:val="en-US"/>
+        </w:rPr>
+      </w:pPr>
+      <w:r>
+        <w:rPr>
+          <w:rFonts w:asciiTheme="majorHAnsi" w:hAnsiTheme="majorHAnsi" w:cstheme="majorHAnsi"/>
+          <w:sz w:val="28"/>
+          <w:szCs w:val="28"/>
+          <w:lang w:val="en-US"/>
+        </w:rPr>
+        <w:t>A Visual Notation for Succinct Program Traces</w:t>
+      </w:r>
+    </w:p>
+    <w:p>
+      <w:pPr>
+        <w:pStyle w:val="ListParagraph"/>
+        <w:ind w:left="700"/>
+        <w:rPr>
+          <w:rFonts w:asciiTheme="majorHAnsi" w:hAnsiTheme="majorHAnsi" w:cstheme="majorHAnsi"/>
+          <w:sz w:val="28"/>
+          <w:szCs w:val="28"/>
+          <w:lang w:val="en-US"/>
+        </w:rPr>
+      </w:pPr>
+      <w:r>
+        <w:rPr>
+          <w:rFonts w:asciiTheme="majorHAnsi" w:hAnsiTheme="majorHAnsi" w:cstheme="majorHAnsi"/>
+          <w:b/>
+          <w:bCs/>
+          <w:sz w:val="28"/>
+          <w:szCs w:val="28"/>
+          <w:lang w:val="en-US"/>
+        </w:rPr>
+        <w:t>Divya Bajaj</w:t>
+      </w:r>
+      <w:r>
+        <w:rPr>
+          <w:rFonts w:asciiTheme="majorHAnsi" w:hAnsiTheme="majorHAnsi" w:cstheme="majorHAnsi"/>
+          <w:sz w:val="28"/>
+          <w:szCs w:val="28"/>
+          <w:lang w:val="en-US"/>
+        </w:rPr>
+        <w:t xml:space="preserve">, Martin Erwig, Danila </w:t>
+      </w:r>
+      <w:proofErr w:type="spellStart"/>
+      <w:r>
+        <w:rPr>
+          <w:rFonts w:asciiTheme="majorHAnsi" w:hAnsiTheme="majorHAnsi" w:cstheme="majorHAnsi"/>
+          <w:sz w:val="28"/>
+          <w:szCs w:val="28"/>
+          <w:lang w:val="en-US"/>
+        </w:rPr>
+        <w:t>Fedorin</w:t>
+      </w:r>
+      <w:proofErr w:type="spellEnd"/>
+      <w:r>
+        <w:rPr>
+          <w:rFonts w:asciiTheme="majorHAnsi" w:hAnsiTheme="majorHAnsi" w:cstheme="majorHAnsi"/>
+          <w:sz w:val="28"/>
+          <w:szCs w:val="28"/>
+          <w:lang w:val="en-US"/>
+        </w:rPr>
+        <w:t>, Kai Gay</w:t>
+      </w:r>
+    </w:p>
+    <w:p>
+      <w:pPr>
+        <w:pStyle w:val="ListParagraph"/>
+        <w:numPr>
+          <w:ilvl w:val="0"/>
+          <w:numId w:val="9"/>
+        </w:numPr>
+        <w:rPr>
+          <w:rFonts w:asciiTheme="majorHAnsi" w:hAnsiTheme="majorHAnsi" w:cstheme="majorHAnsi"/>
+          <w:i/>
+          <w:iCs/>
+          <w:sz w:val="28"/>
+          <w:szCs w:val="28"/>
+          <w:lang w:val="en-US"/>
+        </w:rPr>
+      </w:pPr>
+      <w:r>
+        <w:rPr>
+          <w:rFonts w:asciiTheme="majorHAnsi" w:hAnsiTheme="majorHAnsi" w:cstheme="majorHAnsi"/>
+          <w:i/>
+          <w:iCs/>
+          <w:sz w:val="28"/>
+          <w:szCs w:val="28"/>
+          <w:lang w:val="en-US"/>
+        </w:rPr>
+        <w:t>Journal of Computer Languages (</w:t>
+      </w:r>
+      <w:r>
+        <w:rPr>
+          <w:rFonts w:asciiTheme="majorHAnsi" w:hAnsiTheme="majorHAnsi" w:cstheme="majorHAnsi"/>
+          <w:b/>
+          <w:bCs/>
+          <w:i/>
+          <w:iCs/>
+          <w:sz w:val="28"/>
+          <w:szCs w:val="28"/>
+          <w:lang w:val="en-US"/>
+        </w:rPr>
+        <w:t>COLA 2023</w:t>
+      </w:r>
+      <w:r>
+        <w:rPr>
+          <w:rFonts w:asciiTheme="majorHAnsi" w:hAnsiTheme="majorHAnsi" w:cstheme="majorHAnsi"/>
+          <w:i/>
+          <w:iCs/>
+          <w:sz w:val="28"/>
+          <w:szCs w:val="28"/>
+          <w:lang w:val="en-US"/>
+        </w:rPr>
+        <w:t>)</w:t>
+      </w:r>
+    </w:p>
+    <w:p>
+      <w:pPr>
+        <w:pStyle w:val="ListParagraph"/>
+        <w:numPr>
+          <w:ilvl w:val="0"/>
+          <w:numId w:val="9"/>
+        </w:numPr>
+        <w:rPr>
+          <w:rFonts w:asciiTheme="majorHAnsi" w:hAnsiTheme="majorHAnsi" w:cstheme="majorHAnsi"/>
+          <w:i/>
+          <w:iCs/>
+          <w:sz w:val="28"/>
+          <w:szCs w:val="28"/>
+          <w:lang w:val="en-US"/>
+        </w:rPr>
+      </w:pPr>
+      <w:r>
+        <w:rPr>
+          <w:rFonts w:asciiTheme="majorHAnsi" w:hAnsiTheme="majorHAnsi" w:cstheme="majorHAnsi"/>
+          <w:i/>
+          <w:iCs/>
+          <w:sz w:val="28"/>
+          <w:szCs w:val="28"/>
+          <w:lang w:val="en-US"/>
+        </w:rPr>
+        <w:t>Proceedings of IEEE Symposium on Visual Languages and Human-Centric Computing (</w:t>
+      </w:r>
+      <w:r>
+        <w:rPr>
+          <w:rFonts w:asciiTheme="majorHAnsi" w:hAnsiTheme="majorHAnsi" w:cstheme="majorHAnsi"/>
+          <w:b/>
+          <w:bCs/>
+          <w:i/>
+          <w:iCs/>
+          <w:sz w:val="28"/>
+          <w:szCs w:val="28"/>
+          <w:lang w:val="en-US"/>
+        </w:rPr>
+        <w:t>VL/HCC 2021</w:t>
+      </w:r>
+      <w:r>
+        <w:rPr>
+          <w:rFonts w:asciiTheme="majorHAnsi" w:hAnsiTheme="majorHAnsi" w:cstheme="majorHAnsi"/>
+          <w:i/>
+          <w:iCs/>
+          <w:sz w:val="28"/>
+          <w:szCs w:val="28"/>
+          <w:lang w:val="en-US"/>
+        </w:rPr>
+        <w:t>).</w:t>
       </w:r>
     </w:p>
     <w:p>
@@ -911,127 +1475,9 @@
           <w:szCs w:val="28"/>
           <w:lang w:val="en-US"/>
         </w:rPr>
-        <w:t>Department of Computer Science, UTRGV</w:t>
-      </w:r>
-    </w:p>
-    <w:p>
-      <w:pPr>
-        <w:ind w:firstLine="720"/>
-        <w:rPr>
-          <w:rFonts w:asciiTheme="majorHAnsi" w:hAnsiTheme="majorHAnsi" w:cstheme="majorHAnsi"/>
-          <w:sz w:val="28"/>
-          <w:szCs w:val="28"/>
-          <w:lang w:val="en-US"/>
-        </w:rPr>
-      </w:pPr>
-      <w:r>
-        <w:rPr>
-          <w:rFonts w:asciiTheme="majorHAnsi" w:hAnsiTheme="majorHAnsi" w:cstheme="majorHAnsi"/>
-          <w:sz w:val="28"/>
-          <w:szCs w:val="28"/>
-          <w:lang w:val="en-US"/>
-        </w:rPr>
-        <w:t>Sept 2022 – Present       Lecturer I</w:t>
-      </w:r>
-    </w:p>
-    <w:p>
-      <w:pPr>
-        <w:pStyle w:val="ListParagraph"/>
-        <w:numPr>
-          <w:ilvl w:val="0"/>
-          <w:numId w:val="7"/>
-        </w:numPr>
-        <w:rPr>
-          <w:rFonts w:asciiTheme="majorHAnsi" w:hAnsiTheme="majorHAnsi" w:cstheme="majorHAnsi"/>
-          <w:sz w:val="28"/>
-          <w:szCs w:val="28"/>
-          <w:lang w:val="en-US"/>
-        </w:rPr>
-      </w:pPr>
-      <w:r>
-        <w:rPr>
-          <w:rFonts w:asciiTheme="majorHAnsi" w:hAnsiTheme="majorHAnsi" w:cstheme="majorHAnsi"/>
-          <w:sz w:val="28"/>
-          <w:szCs w:val="28"/>
-          <w:lang w:val="en-US"/>
-        </w:rPr>
-        <w:t>Taught various introductory-level programming language courses to CS and non-CS students</w:t>
-      </w:r>
-    </w:p>
-    <w:p>
-      <w:pPr>
-        <w:pStyle w:val="ListParagraph"/>
-        <w:numPr>
-          <w:ilvl w:val="0"/>
-          <w:numId w:val="7"/>
-        </w:numPr>
-        <w:rPr>
-          <w:rFonts w:asciiTheme="majorHAnsi" w:hAnsiTheme="majorHAnsi" w:cstheme="majorHAnsi"/>
-          <w:sz w:val="28"/>
-          <w:szCs w:val="28"/>
-          <w:lang w:val="en-US"/>
-        </w:rPr>
-      </w:pPr>
-      <w:r>
-        <w:rPr>
-          <w:rFonts w:asciiTheme="majorHAnsi" w:hAnsiTheme="majorHAnsi" w:cstheme="majorHAnsi"/>
-          <w:sz w:val="28"/>
-          <w:szCs w:val="28"/>
-          <w:lang w:val="en-US"/>
-        </w:rPr>
-        <w:t xml:space="preserve">Advised Senior Projects for </w:t>
-      </w:r>
-      <w:r>
-        <w:rPr>
-          <w:rFonts w:asciiTheme="majorHAnsi" w:hAnsiTheme="majorHAnsi" w:cstheme="majorHAnsi"/>
-          <w:sz w:val="28"/>
-          <w:szCs w:val="28"/>
-          <w:lang w:val="en-US"/>
-        </w:rPr>
-        <w:t>t</w:t>
-      </w:r>
-      <w:r>
-        <w:rPr>
-          <w:rFonts w:asciiTheme="majorHAnsi" w:hAnsiTheme="majorHAnsi" w:cstheme="majorHAnsi"/>
-          <w:sz w:val="28"/>
-          <w:szCs w:val="28"/>
-          <w:lang w:val="en-US"/>
-        </w:rPr>
-        <w:t>hree</w:t>
-      </w:r>
-      <w:r>
-        <w:rPr>
-          <w:rFonts w:asciiTheme="majorHAnsi" w:hAnsiTheme="majorHAnsi" w:cstheme="majorHAnsi"/>
-          <w:sz w:val="28"/>
-          <w:szCs w:val="28"/>
-          <w:lang w:val="en-US"/>
-        </w:rPr>
-        <w:t xml:space="preserve"> teams</w:t>
-      </w:r>
-      <w:r>
-        <w:rPr>
-          <w:rFonts w:asciiTheme="majorHAnsi" w:hAnsiTheme="majorHAnsi" w:cstheme="majorHAnsi"/>
-          <w:sz w:val="28"/>
-          <w:szCs w:val="28"/>
-          <w:lang w:val="en-US"/>
-        </w:rPr>
-        <w:t xml:space="preserve"> of 3-4 students </w:t>
-      </w:r>
-      <w:proofErr w:type="gramStart"/>
-      <w:r>
-        <w:rPr>
-          <w:rFonts w:asciiTheme="majorHAnsi" w:hAnsiTheme="majorHAnsi" w:cstheme="majorHAnsi"/>
-          <w:sz w:val="28"/>
-          <w:szCs w:val="28"/>
-          <w:lang w:val="en-US"/>
-        </w:rPr>
-        <w:t>each</w:t>
-      </w:r>
-      <w:proofErr w:type="gramEnd"/>
-    </w:p>
-    <w:p>
-      <w:pPr>
-        <w:ind w:firstLine="720"/>
+        <w:t>Department of Computer Science, U</w:t>
+      </w:r>
+      <w:r>
         <w:rPr>
           <w:rFonts w:asciiTheme="majorHAnsi" w:hAnsiTheme="majorHAnsi" w:cstheme="majorHAnsi"/>
           <w:b/>
@@ -1040,17 +1486,7 @@
           <w:szCs w:val="28"/>
           <w:lang w:val="en-US"/>
         </w:rPr>
-      </w:pPr>
-      <w:r>
-        <w:rPr>
-          <w:rFonts w:asciiTheme="majorHAnsi" w:hAnsiTheme="majorHAnsi" w:cstheme="majorHAnsi"/>
-          <w:b/>
-          <w:bCs/>
-          <w:sz w:val="28"/>
-          <w:szCs w:val="28"/>
-          <w:lang w:val="en-US"/>
-        </w:rPr>
-        <w:t>Department of Computer Science, South Texas College</w:t>
+        <w:t>niversity of Texas Rio Grande Valley</w:t>
       </w:r>
     </w:p>
     <w:p>
@@ -1070,7 +1506,7 @@
           <w:szCs w:val="28"/>
           <w:lang w:val="en-US"/>
         </w:rPr>
-        <w:t>Jan 2022 – July 2022      Lecturer</w:t>
+        <w:t>Sept 2022 – Present       Lecturer I</w:t>
       </w:r>
     </w:p>
     <w:p>
@@ -1081,101 +1517,49 @@
           <w:numId w:val="1"/>
         </w:numPr>
         <w:ind w:left="3365"/>
-        <w:rPr>
-          <w:rFonts w:asciiTheme="majorHAnsi" w:hAnsiTheme="majorHAnsi" w:cstheme="majorHAnsi"/>
-          <w:sz w:val="28"/>
-          <w:szCs w:val="28"/>
-          <w:lang w:val="en-US"/>
-        </w:rPr>
-      </w:pPr>
-      <w:r>
-        <w:rPr>
-          <w:rFonts w:asciiTheme="majorHAnsi" w:hAnsiTheme="majorHAnsi" w:cstheme="majorHAnsi"/>
-          <w:sz w:val="28"/>
-          <w:szCs w:val="28"/>
-          <w:lang w:val="en-US"/>
-        </w:rPr>
-        <w:t>Taught students various programming languages including C++ and Python</w:t>
-      </w:r>
-      <w:r>
-        <w:rPr>
-          <w:rFonts w:asciiTheme="majorHAnsi" w:hAnsiTheme="majorHAnsi" w:cstheme="majorHAnsi"/>
-          <w:sz w:val="28"/>
-          <w:szCs w:val="28"/>
-          <w:lang w:val="en-US"/>
-        </w:rPr>
-        <w:t>, and</w:t>
-      </w:r>
-      <w:r>
-        <w:rPr>
-          <w:rFonts w:asciiTheme="majorHAnsi" w:hAnsiTheme="majorHAnsi" w:cstheme="majorHAnsi"/>
-          <w:sz w:val="28"/>
-          <w:szCs w:val="28"/>
-          <w:lang w:val="en-US"/>
-        </w:rPr>
-        <w:t xml:space="preserve"> introductory courses focusing on the Microsoft Office as well as basics of computers.</w:t>
-      </w:r>
-    </w:p>
-    <w:p>
-      <w:pPr>
-        <w:ind w:firstLine="720"/>
-        <w:rPr>
-          <w:rFonts w:asciiTheme="majorHAnsi" w:hAnsiTheme="majorHAnsi" w:cstheme="majorHAnsi"/>
-          <w:b/>
-          <w:bCs/>
-          <w:sz w:val="28"/>
-          <w:szCs w:val="28"/>
-          <w:lang w:val="en-US"/>
-        </w:rPr>
-      </w:pPr>
-      <w:r>
-        <w:rPr>
-          <w:rFonts w:asciiTheme="majorHAnsi" w:hAnsiTheme="majorHAnsi" w:cstheme="majorHAnsi"/>
-          <w:b/>
-          <w:bCs/>
-          <w:sz w:val="28"/>
-          <w:szCs w:val="28"/>
-          <w:lang w:val="en-US"/>
-        </w:rPr>
-        <w:t>Department of Computer Science, South Texas College</w:t>
-      </w:r>
-    </w:p>
-    <w:p>
-      <w:pPr>
-        <w:ind w:firstLine="720"/>
-        <w:rPr>
-          <w:rFonts w:asciiTheme="majorHAnsi" w:hAnsiTheme="majorHAnsi" w:cstheme="majorHAnsi"/>
-          <w:sz w:val="28"/>
-          <w:szCs w:val="28"/>
-          <w:lang w:val="en-US"/>
-        </w:rPr>
-      </w:pPr>
-      <w:r>
-        <w:rPr>
-          <w:rFonts w:asciiTheme="majorHAnsi" w:hAnsiTheme="majorHAnsi" w:cstheme="majorHAnsi"/>
-          <w:sz w:val="28"/>
-          <w:szCs w:val="28"/>
-          <w:lang w:val="en-US"/>
-        </w:rPr>
-        <w:t xml:space="preserve">Nov 2021 – </w:t>
-      </w:r>
-      <w:r>
-        <w:rPr>
-          <w:rFonts w:asciiTheme="majorHAnsi" w:hAnsiTheme="majorHAnsi" w:cstheme="majorHAnsi"/>
-          <w:sz w:val="28"/>
-          <w:szCs w:val="28"/>
-          <w:lang w:val="en-US"/>
-        </w:rPr>
-        <w:t>Dec 2021</w:t>
-      </w:r>
-      <w:r>
-        <w:rPr>
-          <w:rFonts w:asciiTheme="majorHAnsi" w:hAnsiTheme="majorHAnsi" w:cstheme="majorHAnsi"/>
-          <w:sz w:val="28"/>
-          <w:szCs w:val="28"/>
-          <w:lang w:val="en-US"/>
-        </w:rPr>
-        <w:t xml:space="preserve">      Lab Technician</w:t>
+        <w:jc w:val="both"/>
+        <w:rPr>
+          <w:rFonts w:asciiTheme="majorHAnsi" w:hAnsiTheme="majorHAnsi" w:cstheme="majorHAnsi"/>
+          <w:sz w:val="28"/>
+          <w:szCs w:val="28"/>
+          <w:lang w:val="en-US"/>
+        </w:rPr>
+      </w:pPr>
+      <w:r>
+        <w:rPr>
+          <w:rFonts w:asciiTheme="majorHAnsi" w:hAnsiTheme="majorHAnsi" w:cstheme="majorHAnsi"/>
+          <w:sz w:val="28"/>
+          <w:szCs w:val="28"/>
+          <w:lang w:val="en-US"/>
+        </w:rPr>
+        <w:t>Instructed diverse programming language courses</w:t>
+      </w:r>
+      <w:r>
+        <w:rPr>
+          <w:rFonts w:asciiTheme="majorHAnsi" w:hAnsiTheme="majorHAnsi" w:cstheme="majorHAnsi"/>
+          <w:sz w:val="28"/>
+          <w:szCs w:val="28"/>
+          <w:lang w:val="en-US"/>
+        </w:rPr>
+        <w:t xml:space="preserve"> to</w:t>
+      </w:r>
+      <w:r>
+        <w:rPr>
+          <w:rFonts w:asciiTheme="majorHAnsi" w:hAnsiTheme="majorHAnsi" w:cstheme="majorHAnsi"/>
+          <w:sz w:val="28"/>
+          <w:szCs w:val="28"/>
+          <w:lang w:val="en-US"/>
+        </w:rPr>
+        <w:t xml:space="preserve"> CS and non-CS</w:t>
+      </w:r>
+      <w:r>
+        <w:rPr>
+          <w:rFonts w:asciiTheme="majorHAnsi" w:hAnsiTheme="majorHAnsi" w:cstheme="majorHAnsi"/>
+          <w:sz w:val="28"/>
+          <w:szCs w:val="28"/>
+          <w:lang w:val="en-US"/>
+        </w:rPr>
+        <w:t xml:space="preserve"> students.</w:t>
       </w:r>
     </w:p>
     <w:p>
@@ -1186,22 +1570,88 @@
           <w:numId w:val="1"/>
         </w:numPr>
         <w:ind w:left="3365"/>
-        <w:rPr>
-          <w:rFonts w:asciiTheme="majorHAnsi" w:hAnsiTheme="majorHAnsi" w:cstheme="majorHAnsi"/>
-          <w:sz w:val="28"/>
-          <w:szCs w:val="28"/>
-          <w:lang w:val="en-US"/>
-        </w:rPr>
-      </w:pPr>
-      <w:r>
-        <w:rPr>
-          <w:rFonts w:asciiTheme="majorHAnsi" w:hAnsiTheme="majorHAnsi" w:cstheme="majorHAnsi"/>
-          <w:sz w:val="28"/>
-          <w:szCs w:val="28"/>
-          <w:lang w:val="en-US"/>
-        </w:rPr>
-        <w:t>Assisted students with their programming related questions as well as other courses in the field of Computer Science.</w:t>
-      </w:r>
+        <w:jc w:val="both"/>
+        <w:rPr>
+          <w:rFonts w:asciiTheme="majorHAnsi" w:hAnsiTheme="majorHAnsi" w:cstheme="majorHAnsi"/>
+          <w:sz w:val="28"/>
+          <w:szCs w:val="28"/>
+          <w:lang w:val="en-US"/>
+        </w:rPr>
+      </w:pPr>
+      <w:r>
+        <w:rPr>
+          <w:rFonts w:asciiTheme="majorHAnsi" w:hAnsiTheme="majorHAnsi" w:cstheme="majorHAnsi"/>
+          <w:sz w:val="28"/>
+          <w:szCs w:val="28"/>
+          <w:lang w:val="en-US"/>
+        </w:rPr>
+        <w:t>Mentored</w:t>
+      </w:r>
+      <w:r>
+        <w:rPr>
+          <w:rFonts w:asciiTheme="majorHAnsi" w:hAnsiTheme="majorHAnsi" w:cstheme="majorHAnsi"/>
+          <w:sz w:val="28"/>
+          <w:szCs w:val="28"/>
+          <w:lang w:val="en-US"/>
+        </w:rPr>
+        <w:t xml:space="preserve"> Senior </w:t>
+      </w:r>
+      <w:r>
+        <w:rPr>
+          <w:rFonts w:asciiTheme="majorHAnsi" w:hAnsiTheme="majorHAnsi" w:cstheme="majorHAnsi"/>
+          <w:sz w:val="28"/>
+          <w:szCs w:val="28"/>
+          <w:lang w:val="en-US"/>
+        </w:rPr>
+        <w:t>p</w:t>
+      </w:r>
+      <w:r>
+        <w:rPr>
+          <w:rFonts w:asciiTheme="majorHAnsi" w:hAnsiTheme="majorHAnsi" w:cstheme="majorHAnsi"/>
+          <w:sz w:val="28"/>
+          <w:szCs w:val="28"/>
+          <w:lang w:val="en-US"/>
+        </w:rPr>
+        <w:t xml:space="preserve">rojects for </w:t>
+      </w:r>
+      <w:r>
+        <w:rPr>
+          <w:rFonts w:asciiTheme="majorHAnsi" w:hAnsiTheme="majorHAnsi" w:cstheme="majorHAnsi"/>
+          <w:sz w:val="28"/>
+          <w:szCs w:val="28"/>
+          <w:lang w:val="en-US"/>
+        </w:rPr>
+        <w:t>3</w:t>
+      </w:r>
+      <w:r>
+        <w:rPr>
+          <w:rFonts w:asciiTheme="majorHAnsi" w:hAnsiTheme="majorHAnsi" w:cstheme="majorHAnsi"/>
+          <w:sz w:val="28"/>
+          <w:szCs w:val="28"/>
+          <w:lang w:val="en-US"/>
+        </w:rPr>
+        <w:t xml:space="preserve"> teams</w:t>
+      </w:r>
+      <w:r>
+        <w:rPr>
+          <w:rFonts w:asciiTheme="majorHAnsi" w:hAnsiTheme="majorHAnsi" w:cstheme="majorHAnsi"/>
+          <w:sz w:val="28"/>
+          <w:szCs w:val="28"/>
+          <w:lang w:val="en-US"/>
+        </w:rPr>
+        <w:t xml:space="preserve"> of 3-4 students </w:t>
+      </w:r>
+      <w:proofErr w:type="gramStart"/>
+      <w:r>
+        <w:rPr>
+          <w:rFonts w:asciiTheme="majorHAnsi" w:hAnsiTheme="majorHAnsi" w:cstheme="majorHAnsi"/>
+          <w:sz w:val="28"/>
+          <w:szCs w:val="28"/>
+          <w:lang w:val="en-US"/>
+        </w:rPr>
+        <w:t>each</w:t>
+      </w:r>
+      <w:proofErr w:type="gramEnd"/>
     </w:p>
     <w:p>
       <w:pPr>
@@ -1224,7 +1674,7 @@
           <w:szCs w:val="28"/>
           <w:lang w:val="en-US"/>
         </w:rPr>
-        <w:t>Department of Computer Science, OSU</w:t>
+        <w:t>Department of Computer Science, South Texas College</w:t>
       </w:r>
     </w:p>
     <w:p>
@@ -1244,54 +1694,7 @@
           <w:szCs w:val="28"/>
           <w:lang w:val="en-US"/>
         </w:rPr>
-        <w:t>Jan 2019</w:t>
-      </w:r>
-      <w:r>
-        <w:rPr>
-          <w:rFonts w:asciiTheme="majorHAnsi" w:hAnsiTheme="majorHAnsi" w:cstheme="majorHAnsi"/>
-          <w:sz w:val="28"/>
-          <w:szCs w:val="28"/>
-          <w:lang w:val="en-US"/>
-        </w:rPr>
-        <w:t xml:space="preserve"> – </w:t>
-      </w:r>
-      <w:r>
-        <w:rPr>
-          <w:rFonts w:asciiTheme="majorHAnsi" w:hAnsiTheme="majorHAnsi" w:cstheme="majorHAnsi"/>
-          <w:sz w:val="28"/>
-          <w:szCs w:val="28"/>
-          <w:lang w:val="en-US"/>
-        </w:rPr>
-        <w:t xml:space="preserve">Sept 2021 </w:t>
-      </w:r>
-      <w:r>
-        <w:rPr>
-          <w:rFonts w:asciiTheme="majorHAnsi" w:hAnsiTheme="majorHAnsi" w:cstheme="majorHAnsi"/>
-          <w:sz w:val="28"/>
-          <w:szCs w:val="28"/>
-          <w:lang w:val="en-US"/>
-        </w:rPr>
-        <w:t xml:space="preserve"> </w:t>
-      </w:r>
-      <w:r>
-        <w:rPr>
-          <w:rFonts w:asciiTheme="majorHAnsi" w:hAnsiTheme="majorHAnsi" w:cstheme="majorHAnsi"/>
-          <w:sz w:val="28"/>
-          <w:szCs w:val="28"/>
-          <w:u w:val="single"/>
-          <w:lang w:val="en-US"/>
-        </w:rPr>
-        <w:t>Research</w:t>
-      </w:r>
-      <w:r>
-        <w:rPr>
-          <w:rFonts w:asciiTheme="majorHAnsi" w:hAnsiTheme="majorHAnsi" w:cstheme="majorHAnsi"/>
-          <w:sz w:val="28"/>
-          <w:szCs w:val="28"/>
-          <w:u w:val="single"/>
-          <w:lang w:val="en-US"/>
-        </w:rPr>
-        <w:t xml:space="preserve"> Assistant</w:t>
+        <w:t>Jan 2022 – July 2022      Lecturer</w:t>
       </w:r>
     </w:p>
     <w:p>
@@ -1302,39 +1705,147 @@
           <w:numId w:val="1"/>
         </w:numPr>
         <w:ind w:left="3365"/>
-        <w:rPr>
-          <w:rFonts w:asciiTheme="majorHAnsi" w:hAnsiTheme="majorHAnsi" w:cstheme="majorHAnsi"/>
-          <w:sz w:val="28"/>
-          <w:szCs w:val="28"/>
-          <w:lang w:val="en-US"/>
-        </w:rPr>
-      </w:pPr>
-      <w:r>
-        <w:rPr>
-          <w:rFonts w:asciiTheme="majorHAnsi" w:hAnsiTheme="majorHAnsi" w:cstheme="majorHAnsi"/>
-          <w:sz w:val="28"/>
-          <w:szCs w:val="28"/>
-          <w:lang w:val="en-US"/>
-        </w:rPr>
-        <w:t xml:space="preserve">Developed new operational semantics to generate simpler proof </w:t>
-      </w:r>
-      <w:r>
-        <w:rPr>
-          <w:rFonts w:asciiTheme="majorHAnsi" w:hAnsiTheme="majorHAnsi" w:cstheme="majorHAnsi"/>
-          <w:sz w:val="28"/>
-          <w:szCs w:val="28"/>
-          <w:lang w:val="en-US"/>
-        </w:rPr>
-        <w:t>DAGs</w:t>
-      </w:r>
-      <w:r>
-        <w:rPr>
-          <w:rFonts w:asciiTheme="majorHAnsi" w:hAnsiTheme="majorHAnsi" w:cstheme="majorHAnsi"/>
-          <w:sz w:val="28"/>
-          <w:szCs w:val="28"/>
-          <w:lang w:val="en-US"/>
-        </w:rPr>
-        <w:t>.</w:t>
+        <w:jc w:val="both"/>
+        <w:rPr>
+          <w:rFonts w:asciiTheme="majorHAnsi" w:hAnsiTheme="majorHAnsi" w:cstheme="majorHAnsi"/>
+          <w:sz w:val="28"/>
+          <w:szCs w:val="28"/>
+          <w:lang w:val="en-US"/>
+        </w:rPr>
+      </w:pPr>
+      <w:r>
+        <w:rPr>
+          <w:rFonts w:asciiTheme="majorHAnsi" w:hAnsiTheme="majorHAnsi" w:cstheme="majorHAnsi"/>
+          <w:sz w:val="28"/>
+          <w:szCs w:val="28"/>
+          <w:lang w:val="en-US"/>
+        </w:rPr>
+        <w:t>Delivered various courses in</w:t>
+      </w:r>
+      <w:r>
+        <w:rPr>
+          <w:rFonts w:asciiTheme="majorHAnsi" w:hAnsiTheme="majorHAnsi" w:cstheme="majorHAnsi"/>
+          <w:sz w:val="28"/>
+          <w:szCs w:val="28"/>
+          <w:lang w:val="en-US"/>
+        </w:rPr>
+        <w:t xml:space="preserve"> </w:t>
+      </w:r>
+      <w:r>
+        <w:rPr>
+          <w:rFonts w:asciiTheme="majorHAnsi" w:hAnsiTheme="majorHAnsi" w:cstheme="majorHAnsi"/>
+          <w:sz w:val="28"/>
+          <w:szCs w:val="28"/>
+          <w:lang w:val="en-US"/>
+        </w:rPr>
+        <w:t>C++</w:t>
+      </w:r>
+      <w:r>
+        <w:rPr>
+          <w:rFonts w:asciiTheme="majorHAnsi" w:hAnsiTheme="majorHAnsi" w:cstheme="majorHAnsi"/>
+          <w:sz w:val="28"/>
+          <w:szCs w:val="28"/>
+          <w:lang w:val="en-US"/>
+        </w:rPr>
+        <w:t>,</w:t>
+      </w:r>
+      <w:r>
+        <w:rPr>
+          <w:rFonts w:asciiTheme="majorHAnsi" w:hAnsiTheme="majorHAnsi" w:cstheme="majorHAnsi"/>
+          <w:sz w:val="28"/>
+          <w:szCs w:val="28"/>
+          <w:lang w:val="en-US"/>
+        </w:rPr>
+        <w:t xml:space="preserve"> Python</w:t>
+      </w:r>
+      <w:r>
+        <w:rPr>
+          <w:rFonts w:asciiTheme="majorHAnsi" w:hAnsiTheme="majorHAnsi" w:cstheme="majorHAnsi"/>
+          <w:sz w:val="28"/>
+          <w:szCs w:val="28"/>
+          <w:lang w:val="en-US"/>
+        </w:rPr>
+        <w:t>, and</w:t>
+      </w:r>
+      <w:r>
+        <w:rPr>
+          <w:rFonts w:asciiTheme="majorHAnsi" w:hAnsiTheme="majorHAnsi" w:cstheme="majorHAnsi"/>
+          <w:sz w:val="28"/>
+          <w:szCs w:val="28"/>
+          <w:lang w:val="en-US"/>
+        </w:rPr>
+        <w:t xml:space="preserve"> </w:t>
+      </w:r>
+      <w:r>
+        <w:rPr>
+          <w:rFonts w:asciiTheme="majorHAnsi" w:hAnsiTheme="majorHAnsi" w:cstheme="majorHAnsi"/>
+          <w:sz w:val="28"/>
+          <w:szCs w:val="28"/>
+          <w:lang w:val="en-US"/>
+        </w:rPr>
+        <w:t>computer fundamentals.</w:t>
+      </w:r>
+    </w:p>
+    <w:p>
+      <w:pPr>
+        <w:ind w:firstLine="720"/>
+        <w:rPr>
+          <w:rFonts w:asciiTheme="majorHAnsi" w:hAnsiTheme="majorHAnsi" w:cstheme="majorHAnsi"/>
+          <w:b/>
+          <w:bCs/>
+          <w:sz w:val="28"/>
+          <w:szCs w:val="28"/>
+          <w:lang w:val="en-US"/>
+        </w:rPr>
+      </w:pPr>
+      <w:r>
+        <w:rPr>
+          <w:rFonts w:asciiTheme="majorHAnsi" w:hAnsiTheme="majorHAnsi" w:cstheme="majorHAnsi"/>
+          <w:b/>
+          <w:bCs/>
+          <w:sz w:val="28"/>
+          <w:szCs w:val="28"/>
+          <w:lang w:val="en-US"/>
+        </w:rPr>
+        <w:t>Department of Computer Science, South Texas College</w:t>
+      </w:r>
+    </w:p>
+    <w:p>
+      <w:pPr>
+        <w:ind w:firstLine="720"/>
+        <w:rPr>
+          <w:rFonts w:asciiTheme="majorHAnsi" w:hAnsiTheme="majorHAnsi" w:cstheme="majorHAnsi"/>
+          <w:sz w:val="28"/>
+          <w:szCs w:val="28"/>
+          <w:lang w:val="en-US"/>
+        </w:rPr>
+      </w:pPr>
+      <w:r>
+        <w:rPr>
+          <w:rFonts w:asciiTheme="majorHAnsi" w:hAnsiTheme="majorHAnsi" w:cstheme="majorHAnsi"/>
+          <w:sz w:val="28"/>
+          <w:szCs w:val="28"/>
+          <w:lang w:val="en-US"/>
+        </w:rPr>
+        <w:t xml:space="preserve">Nov 2021 – </w:t>
+      </w:r>
+      <w:r>
+        <w:rPr>
+          <w:rFonts w:asciiTheme="majorHAnsi" w:hAnsiTheme="majorHAnsi" w:cstheme="majorHAnsi"/>
+          <w:sz w:val="28"/>
+          <w:szCs w:val="28"/>
+          <w:lang w:val="en-US"/>
+        </w:rPr>
+        <w:t>Dec 2021</w:t>
+      </w:r>
+      <w:r>
+        <w:rPr>
+          <w:rFonts w:asciiTheme="majorHAnsi" w:hAnsiTheme="majorHAnsi" w:cstheme="majorHAnsi"/>
+          <w:sz w:val="28"/>
+          <w:szCs w:val="28"/>
+          <w:lang w:val="en-US"/>
+        </w:rPr>
+        <w:t xml:space="preserve">      Lab Technician</w:t>
       </w:r>
     </w:p>
     <w:p>
@@ -1345,6 +1856,224 @@
           <w:numId w:val="1"/>
         </w:numPr>
         <w:ind w:left="3365"/>
+        <w:jc w:val="both"/>
+        <w:rPr>
+          <w:rFonts w:asciiTheme="majorHAnsi" w:hAnsiTheme="majorHAnsi" w:cstheme="majorHAnsi"/>
+          <w:sz w:val="28"/>
+          <w:szCs w:val="28"/>
+          <w:lang w:val="en-US"/>
+        </w:rPr>
+      </w:pPr>
+      <w:r>
+        <w:rPr>
+          <w:rFonts w:asciiTheme="majorHAnsi" w:hAnsiTheme="majorHAnsi" w:cstheme="majorHAnsi"/>
+          <w:sz w:val="28"/>
+          <w:szCs w:val="28"/>
+          <w:lang w:val="en-US"/>
+        </w:rPr>
+        <w:t xml:space="preserve">Provided comprehensive programming support and guidance with multiple CS courses, improving student </w:t>
+      </w:r>
+      <w:r>
+        <w:rPr>
+          <w:rFonts w:asciiTheme="majorHAnsi" w:hAnsiTheme="majorHAnsi" w:cstheme="majorHAnsi"/>
+          <w:sz w:val="28"/>
+          <w:szCs w:val="28"/>
+          <w:lang w:val="en-US"/>
+        </w:rPr>
+        <w:t>understanding</w:t>
+      </w:r>
+      <w:r>
+        <w:rPr>
+          <w:rFonts w:asciiTheme="majorHAnsi" w:hAnsiTheme="majorHAnsi" w:cstheme="majorHAnsi"/>
+          <w:sz w:val="28"/>
+          <w:szCs w:val="28"/>
+          <w:lang w:val="en-US"/>
+        </w:rPr>
+        <w:t>.</w:t>
+      </w:r>
+    </w:p>
+    <w:p>
+      <w:pPr>
+        <w:ind w:firstLine="720"/>
+        <w:rPr>
+          <w:rFonts w:asciiTheme="majorHAnsi" w:hAnsiTheme="majorHAnsi" w:cstheme="majorHAnsi"/>
+          <w:b/>
+          <w:bCs/>
+          <w:sz w:val="28"/>
+          <w:szCs w:val="28"/>
+          <w:lang w:val="en-US"/>
+        </w:rPr>
+      </w:pPr>
+      <w:r>
+        <w:rPr>
+          <w:rFonts w:asciiTheme="majorHAnsi" w:hAnsiTheme="majorHAnsi" w:cstheme="majorHAnsi"/>
+          <w:b/>
+          <w:bCs/>
+          <w:sz w:val="28"/>
+          <w:szCs w:val="28"/>
+          <w:lang w:val="en-US"/>
+        </w:rPr>
+        <w:lastRenderedPageBreak/>
+        <w:t>Department of Computer Science, O</w:t>
+      </w:r>
+      <w:r>
+        <w:rPr>
+          <w:rFonts w:asciiTheme="majorHAnsi" w:hAnsiTheme="majorHAnsi" w:cstheme="majorHAnsi"/>
+          <w:b/>
+          <w:bCs/>
+          <w:sz w:val="28"/>
+          <w:szCs w:val="28"/>
+          <w:lang w:val="en-US"/>
+        </w:rPr>
+        <w:t>regon State University</w:t>
+      </w:r>
+    </w:p>
+    <w:p>
+      <w:pPr>
+        <w:ind w:firstLine="720"/>
+        <w:rPr>
+          <w:rFonts w:asciiTheme="majorHAnsi" w:hAnsiTheme="majorHAnsi" w:cstheme="majorHAnsi"/>
+          <w:sz w:val="28"/>
+          <w:szCs w:val="28"/>
+          <w:lang w:val="en-US"/>
+        </w:rPr>
+      </w:pPr>
+      <w:r>
+        <w:rPr>
+          <w:rFonts w:asciiTheme="majorHAnsi" w:hAnsiTheme="majorHAnsi" w:cstheme="majorHAnsi"/>
+          <w:sz w:val="28"/>
+          <w:szCs w:val="28"/>
+          <w:lang w:val="en-US"/>
+        </w:rPr>
+        <w:t>Jan 2019</w:t>
+      </w:r>
+      <w:r>
+        <w:rPr>
+          <w:rFonts w:asciiTheme="majorHAnsi" w:hAnsiTheme="majorHAnsi" w:cstheme="majorHAnsi"/>
+          <w:sz w:val="28"/>
+          <w:szCs w:val="28"/>
+          <w:lang w:val="en-US"/>
+        </w:rPr>
+        <w:t xml:space="preserve"> – </w:t>
+      </w:r>
+      <w:r>
+        <w:rPr>
+          <w:rFonts w:asciiTheme="majorHAnsi" w:hAnsiTheme="majorHAnsi" w:cstheme="majorHAnsi"/>
+          <w:sz w:val="28"/>
+          <w:szCs w:val="28"/>
+          <w:lang w:val="en-US"/>
+        </w:rPr>
+        <w:t xml:space="preserve">Sept 2021 </w:t>
+      </w:r>
+      <w:r>
+        <w:rPr>
+          <w:rFonts w:asciiTheme="majorHAnsi" w:hAnsiTheme="majorHAnsi" w:cstheme="majorHAnsi"/>
+          <w:sz w:val="28"/>
+          <w:szCs w:val="28"/>
+          <w:lang w:val="en-US"/>
+        </w:rPr>
+        <w:t xml:space="preserve"> </w:t>
+      </w:r>
+      <w:r>
+        <w:rPr>
+          <w:rFonts w:asciiTheme="majorHAnsi" w:hAnsiTheme="majorHAnsi" w:cstheme="majorHAnsi"/>
+          <w:sz w:val="28"/>
+          <w:szCs w:val="28"/>
+          <w:lang w:val="en-US"/>
+        </w:rPr>
+        <w:t xml:space="preserve">  </w:t>
+      </w:r>
+      <w:r>
+        <w:rPr>
+          <w:rFonts w:asciiTheme="majorHAnsi" w:hAnsiTheme="majorHAnsi" w:cstheme="majorHAnsi"/>
+          <w:sz w:val="28"/>
+          <w:szCs w:val="28"/>
+          <w:u w:val="single"/>
+          <w:lang w:val="en-US"/>
+        </w:rPr>
+        <w:t>Research</w:t>
+      </w:r>
+      <w:r>
+        <w:rPr>
+          <w:rFonts w:asciiTheme="majorHAnsi" w:hAnsiTheme="majorHAnsi" w:cstheme="majorHAnsi"/>
+          <w:sz w:val="28"/>
+          <w:szCs w:val="28"/>
+          <w:u w:val="single"/>
+          <w:lang w:val="en-US"/>
+        </w:rPr>
+        <w:t xml:space="preserve"> Assistant</w:t>
+      </w:r>
+    </w:p>
+    <w:p>
+      <w:pPr>
+        <w:pStyle w:val="ListParagraph"/>
+        <w:numPr>
+          <w:ilvl w:val="0"/>
+          <w:numId w:val="1"/>
+        </w:numPr>
+        <w:ind w:left="3365"/>
+        <w:rPr>
+          <w:rFonts w:asciiTheme="majorHAnsi" w:hAnsiTheme="majorHAnsi" w:cstheme="majorHAnsi"/>
+          <w:sz w:val="28"/>
+          <w:szCs w:val="28"/>
+          <w:lang w:val="en-US"/>
+        </w:rPr>
+      </w:pPr>
+      <w:r>
+        <w:rPr>
+          <w:rFonts w:asciiTheme="majorHAnsi" w:hAnsiTheme="majorHAnsi" w:cstheme="majorHAnsi"/>
+          <w:sz w:val="28"/>
+          <w:szCs w:val="28"/>
+          <w:lang w:val="en-US"/>
+        </w:rPr>
+        <w:t xml:space="preserve">Developed new operational semantics to generate simpler proof </w:t>
+      </w:r>
+      <w:r>
+        <w:rPr>
+          <w:rFonts w:asciiTheme="majorHAnsi" w:hAnsiTheme="majorHAnsi" w:cstheme="majorHAnsi"/>
+          <w:sz w:val="28"/>
+          <w:szCs w:val="28"/>
+          <w:lang w:val="en-US"/>
+        </w:rPr>
+        <w:t>Directed Acyclic Graphs (</w:t>
+      </w:r>
+      <w:r>
+        <w:rPr>
+          <w:rFonts w:asciiTheme="majorHAnsi" w:hAnsiTheme="majorHAnsi" w:cstheme="majorHAnsi"/>
+          <w:sz w:val="28"/>
+          <w:szCs w:val="28"/>
+          <w:lang w:val="en-US"/>
+        </w:rPr>
+        <w:t>DAGs</w:t>
+      </w:r>
+      <w:r>
+        <w:rPr>
+          <w:rFonts w:asciiTheme="majorHAnsi" w:hAnsiTheme="majorHAnsi" w:cstheme="majorHAnsi"/>
+          <w:sz w:val="28"/>
+          <w:szCs w:val="28"/>
+          <w:lang w:val="en-US"/>
+        </w:rPr>
+        <w:t>)</w:t>
+      </w:r>
+      <w:r>
+        <w:rPr>
+          <w:rFonts w:asciiTheme="majorHAnsi" w:hAnsiTheme="majorHAnsi" w:cstheme="majorHAnsi"/>
+          <w:sz w:val="28"/>
+          <w:szCs w:val="28"/>
+          <w:lang w:val="en-US"/>
+        </w:rPr>
+        <w:t>.</w:t>
+      </w:r>
+    </w:p>
+    <w:p>
+      <w:pPr>
+        <w:pStyle w:val="ListParagraph"/>
+        <w:numPr>
+          <w:ilvl w:val="0"/>
+          <w:numId w:val="1"/>
+        </w:numPr>
+        <w:ind w:left="3365"/>
+        <w:jc w:val="both"/>
         <w:rPr>
           <w:rFonts w:asciiTheme="majorHAnsi" w:hAnsiTheme="majorHAnsi" w:cstheme="majorHAnsi"/>
           <w:sz w:val="28"/>
@@ -1463,7 +2192,8 @@
     </w:p>
     <w:p>
       <w:pPr>
-        <w:ind w:left="3005"/>
+        <w:pStyle w:val="ListParagraph"/>
+        <w:ind w:left="3365"/>
         <w:rPr>
           <w:rFonts w:asciiTheme="majorHAnsi" w:hAnsiTheme="majorHAnsi" w:cstheme="majorHAnsi"/>
           <w:sz w:val="28"/>
@@ -1477,19 +2207,129 @@
           <w:rFonts w:asciiTheme="majorHAnsi" w:hAnsiTheme="majorHAnsi" w:cstheme="majorHAnsi"/>
           <w:sz w:val="28"/>
           <w:szCs w:val="28"/>
-          <w:lang w:val="en-US"/>
-        </w:rPr>
-        <w:t xml:space="preserve">    </w:t>
-      </w:r>
-      <w:r>
-        <w:rPr>
-          <w:rFonts w:asciiTheme="majorHAnsi" w:hAnsiTheme="majorHAnsi" w:cstheme="majorHAnsi"/>
-          <w:sz w:val="28"/>
-          <w:szCs w:val="28"/>
           <w:u w:val="single"/>
           <w:lang w:val="en-US"/>
         </w:rPr>
         <w:t>Teaching Assistant</w:t>
+      </w:r>
+    </w:p>
+    <w:p>
+      <w:pPr>
+        <w:pStyle w:val="ListParagraph"/>
+        <w:numPr>
+          <w:ilvl w:val="0"/>
+          <w:numId w:val="1"/>
+        </w:numPr>
+        <w:ind w:left="3365"/>
+        <w:rPr>
+          <w:rFonts w:asciiTheme="majorHAnsi" w:hAnsiTheme="majorHAnsi" w:cstheme="majorHAnsi"/>
+          <w:sz w:val="28"/>
+          <w:szCs w:val="28"/>
+          <w:lang w:val="en-US"/>
+        </w:rPr>
+      </w:pPr>
+      <w:r>
+        <w:rPr>
+          <w:rFonts w:asciiTheme="majorHAnsi" w:hAnsiTheme="majorHAnsi" w:cstheme="majorHAnsi"/>
+          <w:sz w:val="28"/>
+          <w:szCs w:val="28"/>
+          <w:lang w:val="en-US"/>
+        </w:rPr>
+        <w:t xml:space="preserve">CS527 Error-Correcting Codes </w:t>
+      </w:r>
+    </w:p>
+    <w:p>
+      <w:pPr>
+        <w:pStyle w:val="ListParagraph"/>
+        <w:numPr>
+          <w:ilvl w:val="0"/>
+          <w:numId w:val="1"/>
+        </w:numPr>
+        <w:ind w:left="3365"/>
+        <w:rPr>
+          <w:rFonts w:asciiTheme="majorHAnsi" w:hAnsiTheme="majorHAnsi" w:cstheme="majorHAnsi"/>
+          <w:sz w:val="28"/>
+          <w:szCs w:val="28"/>
+          <w:lang w:val="en-US"/>
+        </w:rPr>
+      </w:pPr>
+      <w:r>
+        <w:rPr>
+          <w:rFonts w:asciiTheme="majorHAnsi" w:hAnsiTheme="majorHAnsi" w:cstheme="majorHAnsi"/>
+          <w:sz w:val="28"/>
+          <w:szCs w:val="28"/>
+          <w:lang w:val="en-US"/>
+        </w:rPr>
+        <w:t>CS381 Programming Language Fundamentals</w:t>
+      </w:r>
+    </w:p>
+    <w:p>
+      <w:pPr>
+        <w:pStyle w:val="ListParagraph"/>
+        <w:numPr>
+          <w:ilvl w:val="0"/>
+          <w:numId w:val="1"/>
+        </w:numPr>
+        <w:ind w:left="3365"/>
+        <w:rPr>
+          <w:rFonts w:asciiTheme="majorHAnsi" w:hAnsiTheme="majorHAnsi" w:cstheme="majorHAnsi"/>
+          <w:sz w:val="28"/>
+          <w:szCs w:val="28"/>
+          <w:lang w:val="en-US"/>
+        </w:rPr>
+      </w:pPr>
+      <w:r>
+        <w:rPr>
+          <w:rFonts w:asciiTheme="majorHAnsi" w:hAnsiTheme="majorHAnsi" w:cstheme="majorHAnsi"/>
+          <w:sz w:val="28"/>
+          <w:szCs w:val="28"/>
+          <w:lang w:val="en-US"/>
+        </w:rPr>
+        <w:t>CS362 Software Engineering II</w:t>
+      </w:r>
+    </w:p>
+    <w:p>
+      <w:pPr>
+        <w:ind w:left="720"/>
+        <w:rPr>
+          <w:rFonts w:asciiTheme="majorHAnsi" w:hAnsiTheme="majorHAnsi" w:cstheme="majorHAnsi"/>
+          <w:b/>
+          <w:bCs/>
+          <w:sz w:val="28"/>
+          <w:szCs w:val="28"/>
+          <w:lang w:val="en-US"/>
+        </w:rPr>
+      </w:pPr>
+      <w:r>
+        <w:rPr>
+          <w:rFonts w:asciiTheme="majorHAnsi" w:hAnsiTheme="majorHAnsi" w:cstheme="majorHAnsi"/>
+          <w:b/>
+          <w:bCs/>
+          <w:sz w:val="28"/>
+          <w:szCs w:val="28"/>
+          <w:lang w:val="en-US"/>
+        </w:rPr>
+        <w:t>Abacus Desk IT Solutions Pvt. Ltd.</w:t>
+      </w:r>
+    </w:p>
+    <w:p>
+      <w:pPr>
+        <w:ind w:left="720"/>
+        <w:rPr>
+          <w:rFonts w:asciiTheme="majorHAnsi" w:hAnsiTheme="majorHAnsi" w:cstheme="majorHAnsi"/>
+          <w:sz w:val="28"/>
+          <w:szCs w:val="28"/>
+          <w:lang w:val="en-US"/>
+        </w:rPr>
+      </w:pPr>
+      <w:r>
+        <w:rPr>
+          <w:rFonts w:asciiTheme="majorHAnsi" w:hAnsiTheme="majorHAnsi" w:cstheme="majorHAnsi"/>
+          <w:sz w:val="28"/>
+          <w:szCs w:val="28"/>
+          <w:lang w:val="en-US"/>
+        </w:rPr>
+        <w:t>June 2016 – July 2016   Intern, Software Development</w:t>
       </w:r>
     </w:p>
     <w:p>
@@ -1500,98 +2340,62 @@
           <w:numId w:val="2"/>
         </w:numPr>
         <w:ind w:left="3365"/>
-        <w:rPr>
-          <w:rFonts w:asciiTheme="majorHAnsi" w:hAnsiTheme="majorHAnsi" w:cstheme="majorHAnsi"/>
-          <w:sz w:val="28"/>
-          <w:szCs w:val="28"/>
-          <w:lang w:val="en-US"/>
-        </w:rPr>
-      </w:pPr>
-      <w:r>
-        <w:rPr>
-          <w:rFonts w:asciiTheme="majorHAnsi" w:hAnsiTheme="majorHAnsi" w:cstheme="majorHAnsi"/>
-          <w:sz w:val="28"/>
-          <w:szCs w:val="28"/>
-          <w:lang w:val="en-US"/>
-        </w:rPr>
-        <w:t>Taught graduate and undergraduate level courses:</w:t>
-      </w:r>
-    </w:p>
-    <w:p>
-      <w:pPr>
-        <w:ind w:left="3240"/>
-        <w:rPr>
-          <w:rFonts w:asciiTheme="majorHAnsi" w:hAnsiTheme="majorHAnsi" w:cstheme="majorHAnsi"/>
-          <w:sz w:val="28"/>
-          <w:szCs w:val="28"/>
-          <w:lang w:val="en-US"/>
-        </w:rPr>
-      </w:pPr>
-      <w:r>
-        <w:rPr>
-          <w:rFonts w:asciiTheme="majorHAnsi" w:hAnsiTheme="majorHAnsi" w:cstheme="majorHAnsi"/>
-          <w:sz w:val="28"/>
-          <w:szCs w:val="28"/>
-          <w:lang w:val="en-US"/>
-        </w:rPr>
-        <w:t xml:space="preserve">  CS527 Error-Correcting Codes </w:t>
-      </w:r>
-    </w:p>
-    <w:p>
-      <w:pPr>
-        <w:ind w:left="3240"/>
-        <w:rPr>
-          <w:rFonts w:asciiTheme="majorHAnsi" w:hAnsiTheme="majorHAnsi" w:cstheme="majorHAnsi"/>
-          <w:sz w:val="28"/>
-          <w:szCs w:val="28"/>
-          <w:lang w:val="en-US"/>
-        </w:rPr>
-      </w:pPr>
-      <w:r>
-        <w:rPr>
-          <w:rFonts w:asciiTheme="majorHAnsi" w:hAnsiTheme="majorHAnsi" w:cstheme="majorHAnsi"/>
-          <w:sz w:val="28"/>
-          <w:szCs w:val="28"/>
-          <w:lang w:val="en-US"/>
-        </w:rPr>
-        <w:t xml:space="preserve">  CS381 Programming Language Fundamentals</w:t>
-      </w:r>
-    </w:p>
-    <w:p>
-      <w:pPr>
-        <w:ind w:left="3240"/>
-        <w:rPr>
-          <w:rFonts w:asciiTheme="majorHAnsi" w:hAnsiTheme="majorHAnsi" w:cstheme="majorHAnsi"/>
-          <w:sz w:val="28"/>
-          <w:szCs w:val="28"/>
-          <w:lang w:val="en-US"/>
-        </w:rPr>
-      </w:pPr>
-      <w:r>
-        <w:rPr>
-          <w:rFonts w:asciiTheme="majorHAnsi" w:hAnsiTheme="majorHAnsi" w:cstheme="majorHAnsi"/>
-          <w:sz w:val="28"/>
-          <w:szCs w:val="28"/>
-          <w:lang w:val="en-US"/>
-        </w:rPr>
-        <w:t xml:space="preserve">  CS362 Software Engineering II</w:t>
-      </w:r>
-    </w:p>
-    <w:p>
-      <w:pPr>
-        <w:pStyle w:val="ListParagraph"/>
-        <w:ind w:left="3365"/>
-        <w:rPr>
-          <w:rFonts w:asciiTheme="majorHAnsi" w:hAnsiTheme="majorHAnsi" w:cstheme="majorHAnsi"/>
-          <w:sz w:val="28"/>
-          <w:szCs w:val="28"/>
-          <w:lang w:val="en-US"/>
-        </w:rPr>
-      </w:pPr>
-    </w:p>
-    <w:p>
-      <w:pPr>
-        <w:ind w:left="720"/>
+        <w:jc w:val="both"/>
+        <w:rPr>
+          <w:rFonts w:asciiTheme="majorHAnsi" w:hAnsiTheme="majorHAnsi" w:cstheme="majorHAnsi"/>
+          <w:sz w:val="28"/>
+          <w:szCs w:val="28"/>
+          <w:lang w:val="en-US"/>
+        </w:rPr>
+      </w:pPr>
+      <w:r>
+        <w:rPr>
+          <w:rFonts w:asciiTheme="majorHAnsi" w:hAnsiTheme="majorHAnsi" w:cstheme="majorHAnsi"/>
+          <w:sz w:val="28"/>
+          <w:szCs w:val="28"/>
+          <w:lang w:val="en-US"/>
+        </w:rPr>
+        <w:t>Developed and implemented</w:t>
+      </w:r>
+      <w:r>
+        <w:rPr>
+          <w:rFonts w:asciiTheme="majorHAnsi" w:hAnsiTheme="majorHAnsi" w:cstheme="majorHAnsi"/>
+          <w:sz w:val="28"/>
+          <w:szCs w:val="28"/>
+          <w:lang w:val="en-US"/>
+        </w:rPr>
+        <w:t xml:space="preserve"> </w:t>
+      </w:r>
+      <w:r>
+        <w:rPr>
+          <w:rFonts w:asciiTheme="majorHAnsi" w:hAnsiTheme="majorHAnsi" w:cstheme="majorHAnsi"/>
+          <w:sz w:val="28"/>
+          <w:szCs w:val="28"/>
+          <w:lang w:val="en-US"/>
+        </w:rPr>
+        <w:t>algorithm for seat-allocation</w:t>
+      </w:r>
+      <w:r>
+        <w:rPr>
+          <w:rFonts w:asciiTheme="majorHAnsi" w:hAnsiTheme="majorHAnsi" w:cstheme="majorHAnsi"/>
+          <w:sz w:val="28"/>
+          <w:szCs w:val="28"/>
+          <w:lang w:val="en-US"/>
+        </w:rPr>
+        <w:t xml:space="preserve"> </w:t>
+      </w:r>
+      <w:r>
+        <w:rPr>
+          <w:rFonts w:asciiTheme="majorHAnsi" w:hAnsiTheme="majorHAnsi" w:cstheme="majorHAnsi"/>
+          <w:sz w:val="28"/>
+          <w:szCs w:val="28"/>
+          <w:lang w:val="en-US"/>
+        </w:rPr>
+        <w:t>for college exams using PHP.</w:t>
+      </w:r>
+    </w:p>
+    <w:p>
+      <w:pPr>
         <w:rPr>
           <w:rFonts w:asciiTheme="majorHAnsi" w:hAnsiTheme="majorHAnsi" w:cstheme="majorHAnsi"/>
           <w:b/>
@@ -1604,33 +2408,105 @@
       <w:r>
         <w:rPr>
           <w:rFonts w:asciiTheme="majorHAnsi" w:hAnsiTheme="majorHAnsi" w:cstheme="majorHAnsi"/>
+          <w:sz w:val="28"/>
+          <w:szCs w:val="28"/>
+          <w:lang w:val="en-US"/>
+        </w:rPr>
+        <w:tab/>
+      </w:r>
+      <w:proofErr w:type="spellStart"/>
+      <w:r>
+        <w:rPr>
+          <w:rFonts w:asciiTheme="majorHAnsi" w:hAnsiTheme="majorHAnsi" w:cstheme="majorHAnsi"/>
           <w:b/>
           <w:bCs/>
           <w:sz w:val="28"/>
           <w:szCs w:val="28"/>
           <w:lang w:val="en-US"/>
         </w:rPr>
-        <w:t>Abacus Desk IT Solutions Pvt. Ltd.</w:t>
-      </w:r>
-    </w:p>
-    <w:p>
-      <w:pPr>
-        <w:ind w:left="720"/>
-        <w:rPr>
-          <w:rFonts w:asciiTheme="majorHAnsi" w:hAnsiTheme="majorHAnsi" w:cstheme="majorHAnsi"/>
-          <w:sz w:val="28"/>
-          <w:szCs w:val="28"/>
-          <w:lang w:val="en-US"/>
-        </w:rPr>
-      </w:pPr>
-      <w:r>
-        <w:rPr>
-          <w:rFonts w:asciiTheme="majorHAnsi" w:hAnsiTheme="majorHAnsi" w:cstheme="majorHAnsi"/>
-          <w:sz w:val="28"/>
-          <w:szCs w:val="28"/>
-          <w:lang w:val="en-US"/>
-        </w:rPr>
-        <w:t>June 2016 – July 2016   Intern, Software Development</w:t>
+        <w:t>BodyWorks</w:t>
+      </w:r>
+      <w:proofErr w:type="spellEnd"/>
+      <w:r>
+        <w:rPr>
+          <w:rFonts w:asciiTheme="majorHAnsi" w:hAnsiTheme="majorHAnsi" w:cstheme="majorHAnsi"/>
+          <w:b/>
+          <w:bCs/>
+          <w:sz w:val="28"/>
+          <w:szCs w:val="28"/>
+          <w:lang w:val="en-US"/>
+        </w:rPr>
+        <w:t xml:space="preserve"> – A Unit of </w:t>
+      </w:r>
+      <w:proofErr w:type="spellStart"/>
+      <w:r>
+        <w:rPr>
+          <w:rFonts w:asciiTheme="majorHAnsi" w:hAnsiTheme="majorHAnsi" w:cstheme="majorHAnsi"/>
+          <w:b/>
+          <w:bCs/>
+          <w:sz w:val="28"/>
+          <w:szCs w:val="28"/>
+          <w:lang w:val="en-US"/>
+        </w:rPr>
+        <w:t>Turnsteps</w:t>
+      </w:r>
+      <w:proofErr w:type="spellEnd"/>
+    </w:p>
+    <w:p>
+      <w:pPr>
+        <w:rPr>
+          <w:rFonts w:asciiTheme="majorHAnsi" w:hAnsiTheme="majorHAnsi" w:cstheme="majorHAnsi"/>
+          <w:sz w:val="28"/>
+          <w:szCs w:val="28"/>
+          <w:lang w:val="en-US"/>
+        </w:rPr>
+      </w:pPr>
+      <w:r>
+        <w:rPr>
+          <w:rFonts w:asciiTheme="majorHAnsi" w:hAnsiTheme="majorHAnsi" w:cstheme="majorHAnsi"/>
+          <w:b/>
+          <w:bCs/>
+          <w:sz w:val="28"/>
+          <w:szCs w:val="28"/>
+          <w:lang w:val="en-US"/>
+        </w:rPr>
+        <w:tab/>
+      </w:r>
+      <w:r>
+        <w:rPr>
+          <w:rFonts w:asciiTheme="majorHAnsi" w:hAnsiTheme="majorHAnsi" w:cstheme="majorHAnsi"/>
+          <w:sz w:val="28"/>
+          <w:szCs w:val="28"/>
+          <w:lang w:val="en-US"/>
+        </w:rPr>
+        <w:t xml:space="preserve">June 2015 – </w:t>
+      </w:r>
+      <w:r>
+        <w:rPr>
+          <w:rFonts w:asciiTheme="majorHAnsi" w:hAnsiTheme="majorHAnsi" w:cstheme="majorHAnsi"/>
+          <w:sz w:val="28"/>
+          <w:szCs w:val="28"/>
+          <w:lang w:val="en-US"/>
+        </w:rPr>
+        <w:t>Aug</w:t>
+      </w:r>
+      <w:r>
+        <w:rPr>
+          <w:rFonts w:asciiTheme="majorHAnsi" w:hAnsiTheme="majorHAnsi" w:cstheme="majorHAnsi"/>
+          <w:sz w:val="28"/>
+          <w:szCs w:val="28"/>
+          <w:lang w:val="en-US"/>
+        </w:rPr>
+        <w:t xml:space="preserve"> 2015   Intern, So</w:t>
+      </w:r>
+      <w:r>
+        <w:rPr>
+          <w:rFonts w:asciiTheme="majorHAnsi" w:hAnsiTheme="majorHAnsi" w:cstheme="majorHAnsi"/>
+          <w:sz w:val="28"/>
+          <w:szCs w:val="28"/>
+          <w:lang w:val="en-US"/>
+        </w:rPr>
+        <w:t>ftware Development</w:t>
       </w:r>
     </w:p>
     <w:p>
@@ -1641,228 +2517,59 @@
           <w:numId w:val="2"/>
         </w:numPr>
         <w:ind w:left="3365"/>
-        <w:rPr>
-          <w:rFonts w:asciiTheme="majorHAnsi" w:hAnsiTheme="majorHAnsi" w:cstheme="majorHAnsi"/>
-          <w:sz w:val="28"/>
-          <w:szCs w:val="28"/>
-          <w:lang w:val="en-US"/>
-        </w:rPr>
-      </w:pPr>
-      <w:r>
-        <w:rPr>
-          <w:rFonts w:asciiTheme="majorHAnsi" w:hAnsiTheme="majorHAnsi" w:cstheme="majorHAnsi"/>
-          <w:sz w:val="28"/>
-          <w:szCs w:val="28"/>
-          <w:lang w:val="en-US"/>
-        </w:rPr>
-        <w:t>Developed and implemented</w:t>
-      </w:r>
-      <w:r>
-        <w:rPr>
-          <w:rFonts w:asciiTheme="majorHAnsi" w:hAnsiTheme="majorHAnsi" w:cstheme="majorHAnsi"/>
-          <w:sz w:val="28"/>
-          <w:szCs w:val="28"/>
-          <w:lang w:val="en-US"/>
-        </w:rPr>
-        <w:t xml:space="preserve"> </w:t>
-      </w:r>
-      <w:r>
-        <w:rPr>
-          <w:rFonts w:asciiTheme="majorHAnsi" w:hAnsiTheme="majorHAnsi" w:cstheme="majorHAnsi"/>
-          <w:sz w:val="28"/>
-          <w:szCs w:val="28"/>
-          <w:lang w:val="en-US"/>
-        </w:rPr>
-        <w:t>algorithm for seat-allocation</w:t>
-      </w:r>
-      <w:r>
-        <w:rPr>
-          <w:rFonts w:asciiTheme="majorHAnsi" w:hAnsiTheme="majorHAnsi" w:cstheme="majorHAnsi"/>
-          <w:sz w:val="28"/>
-          <w:szCs w:val="28"/>
-          <w:lang w:val="en-US"/>
-        </w:rPr>
-        <w:t xml:space="preserve"> </w:t>
-      </w:r>
-      <w:r>
-        <w:rPr>
-          <w:rFonts w:asciiTheme="majorHAnsi" w:hAnsiTheme="majorHAnsi" w:cstheme="majorHAnsi"/>
-          <w:sz w:val="28"/>
-          <w:szCs w:val="28"/>
-          <w:lang w:val="en-US"/>
-        </w:rPr>
-        <w:t>for college exams using PHP.</w:t>
-      </w:r>
-    </w:p>
-    <w:p>
-      <w:pPr>
-        <w:rPr>
-          <w:rFonts w:asciiTheme="majorHAnsi" w:hAnsiTheme="majorHAnsi" w:cstheme="majorHAnsi"/>
-          <w:b/>
-          <w:bCs/>
-          <w:sz w:val="28"/>
-          <w:szCs w:val="28"/>
-          <w:lang w:val="en-US"/>
-        </w:rPr>
-      </w:pPr>
-      <w:r>
-        <w:rPr>
-          <w:rFonts w:asciiTheme="majorHAnsi" w:hAnsiTheme="majorHAnsi" w:cstheme="majorHAnsi"/>
-          <w:sz w:val="28"/>
-          <w:szCs w:val="28"/>
-          <w:lang w:val="en-US"/>
-        </w:rPr>
-        <w:lastRenderedPageBreak/>
-        <w:tab/>
-      </w:r>
-      <w:proofErr w:type="spellStart"/>
-      <w:r>
-        <w:rPr>
-          <w:rFonts w:asciiTheme="majorHAnsi" w:hAnsiTheme="majorHAnsi" w:cstheme="majorHAnsi"/>
-          <w:b/>
-          <w:bCs/>
-          <w:sz w:val="28"/>
-          <w:szCs w:val="28"/>
-          <w:lang w:val="en-US"/>
-        </w:rPr>
-        <w:t>BodyWorks</w:t>
-      </w:r>
-      <w:proofErr w:type="spellEnd"/>
-      <w:r>
-        <w:rPr>
-          <w:rFonts w:asciiTheme="majorHAnsi" w:hAnsiTheme="majorHAnsi" w:cstheme="majorHAnsi"/>
-          <w:b/>
-          <w:bCs/>
-          <w:sz w:val="28"/>
-          <w:szCs w:val="28"/>
-          <w:lang w:val="en-US"/>
-        </w:rPr>
-        <w:t xml:space="preserve"> – A Unit of </w:t>
-      </w:r>
-      <w:proofErr w:type="spellStart"/>
-      <w:r>
-        <w:rPr>
-          <w:rFonts w:asciiTheme="majorHAnsi" w:hAnsiTheme="majorHAnsi" w:cstheme="majorHAnsi"/>
-          <w:b/>
-          <w:bCs/>
-          <w:sz w:val="28"/>
-          <w:szCs w:val="28"/>
-          <w:lang w:val="en-US"/>
-        </w:rPr>
-        <w:t>Turnsteps</w:t>
-      </w:r>
-      <w:proofErr w:type="spellEnd"/>
-    </w:p>
-    <w:p>
-      <w:pPr>
-        <w:rPr>
-          <w:rFonts w:asciiTheme="majorHAnsi" w:hAnsiTheme="majorHAnsi" w:cstheme="majorHAnsi"/>
-          <w:sz w:val="28"/>
-          <w:szCs w:val="28"/>
-          <w:lang w:val="en-US"/>
-        </w:rPr>
-      </w:pPr>
-      <w:r>
-        <w:rPr>
-          <w:rFonts w:asciiTheme="majorHAnsi" w:hAnsiTheme="majorHAnsi" w:cstheme="majorHAnsi"/>
-          <w:b/>
-          <w:bCs/>
-          <w:sz w:val="28"/>
-          <w:szCs w:val="28"/>
-          <w:lang w:val="en-US"/>
-        </w:rPr>
-        <w:tab/>
-      </w:r>
-      <w:r>
-        <w:rPr>
-          <w:rFonts w:asciiTheme="majorHAnsi" w:hAnsiTheme="majorHAnsi" w:cstheme="majorHAnsi"/>
-          <w:sz w:val="28"/>
-          <w:szCs w:val="28"/>
-          <w:lang w:val="en-US"/>
-        </w:rPr>
-        <w:t xml:space="preserve">June 2015 – </w:t>
-      </w:r>
-      <w:r>
-        <w:rPr>
-          <w:rFonts w:asciiTheme="majorHAnsi" w:hAnsiTheme="majorHAnsi" w:cstheme="majorHAnsi"/>
-          <w:sz w:val="28"/>
-          <w:szCs w:val="28"/>
-          <w:lang w:val="en-US"/>
-        </w:rPr>
-        <w:t>Aug</w:t>
-      </w:r>
-      <w:r>
-        <w:rPr>
-          <w:rFonts w:asciiTheme="majorHAnsi" w:hAnsiTheme="majorHAnsi" w:cstheme="majorHAnsi"/>
-          <w:sz w:val="28"/>
-          <w:szCs w:val="28"/>
-          <w:lang w:val="en-US"/>
-        </w:rPr>
-        <w:t xml:space="preserve"> 2015   Intern, So</w:t>
-      </w:r>
-      <w:r>
-        <w:rPr>
-          <w:rFonts w:asciiTheme="majorHAnsi" w:hAnsiTheme="majorHAnsi" w:cstheme="majorHAnsi"/>
-          <w:sz w:val="28"/>
-          <w:szCs w:val="28"/>
-          <w:lang w:val="en-US"/>
-        </w:rPr>
-        <w:t>ftware Development</w:t>
-      </w:r>
-    </w:p>
-    <w:p>
-      <w:pPr>
-        <w:pStyle w:val="ListParagraph"/>
-        <w:numPr>
-          <w:ilvl w:val="0"/>
-          <w:numId w:val="2"/>
-        </w:numPr>
-        <w:ind w:left="3365"/>
-        <w:rPr>
-          <w:rFonts w:asciiTheme="majorHAnsi" w:hAnsiTheme="majorHAnsi" w:cstheme="majorHAnsi"/>
-          <w:sz w:val="28"/>
-          <w:szCs w:val="28"/>
-          <w:lang w:val="en-US"/>
-        </w:rPr>
-      </w:pPr>
-      <w:r>
-        <w:rPr>
-          <w:rFonts w:asciiTheme="majorHAnsi" w:hAnsiTheme="majorHAnsi" w:cstheme="majorHAnsi"/>
-          <w:sz w:val="28"/>
-          <w:szCs w:val="28"/>
-          <w:lang w:val="en-US"/>
-        </w:rPr>
-        <w:t>Used OpenCart framework to develop backend and set up payment gateway for e-commerce website for fitness consultant</w:t>
-      </w:r>
-      <w:r>
-        <w:rPr>
-          <w:rFonts w:asciiTheme="majorHAnsi" w:hAnsiTheme="majorHAnsi" w:cstheme="majorHAnsi"/>
-          <w:sz w:val="28"/>
-          <w:szCs w:val="28"/>
-          <w:lang w:val="en-US"/>
-        </w:rPr>
-        <w:t xml:space="preserve"> to sell organic health and wellness products.</w:t>
-      </w:r>
-    </w:p>
-    <w:p>
-      <w:pPr>
-        <w:rPr>
-          <w:rFonts w:asciiTheme="majorHAnsi" w:hAnsiTheme="majorHAnsi" w:cstheme="majorHAnsi"/>
-          <w:sz w:val="28"/>
-          <w:szCs w:val="28"/>
-          <w:lang w:val="en-US"/>
-        </w:rPr>
-      </w:pPr>
-    </w:p>
-    <w:p>
-      <w:pPr>
-        <w:rPr>
-          <w:rFonts w:asciiTheme="majorHAnsi" w:hAnsiTheme="majorHAnsi" w:cstheme="majorHAnsi"/>
-          <w:sz w:val="28"/>
-          <w:szCs w:val="28"/>
-          <w:lang w:val="en-US"/>
-        </w:rPr>
-      </w:pPr>
+        <w:jc w:val="both"/>
+        <w:rPr>
+          <w:rFonts w:asciiTheme="majorHAnsi" w:hAnsiTheme="majorHAnsi" w:cstheme="majorHAnsi"/>
+          <w:sz w:val="28"/>
+          <w:szCs w:val="28"/>
+          <w:lang w:val="en-US"/>
+        </w:rPr>
+      </w:pPr>
+      <w:r>
+        <w:rPr>
+          <w:rFonts w:asciiTheme="majorHAnsi" w:hAnsiTheme="majorHAnsi" w:cstheme="majorHAnsi"/>
+          <w:sz w:val="28"/>
+          <w:szCs w:val="28"/>
+          <w:lang w:val="en-US"/>
+        </w:rPr>
+        <w:t>Leveraged</w:t>
+      </w:r>
+      <w:r>
+        <w:rPr>
+          <w:rFonts w:asciiTheme="majorHAnsi" w:hAnsiTheme="majorHAnsi" w:cstheme="majorHAnsi"/>
+          <w:sz w:val="28"/>
+          <w:szCs w:val="28"/>
+          <w:lang w:val="en-US"/>
+        </w:rPr>
+        <w:t xml:space="preserve"> OpenCart framework to develop backend and </w:t>
+      </w:r>
+      <w:r>
+        <w:rPr>
+          <w:rFonts w:asciiTheme="majorHAnsi" w:hAnsiTheme="majorHAnsi" w:cstheme="majorHAnsi"/>
+          <w:sz w:val="28"/>
+          <w:szCs w:val="28"/>
+          <w:lang w:val="en-US"/>
+        </w:rPr>
+        <w:t>integrate</w:t>
+      </w:r>
+      <w:r>
+        <w:rPr>
+          <w:rFonts w:asciiTheme="majorHAnsi" w:hAnsiTheme="majorHAnsi" w:cstheme="majorHAnsi"/>
+          <w:sz w:val="28"/>
+          <w:szCs w:val="28"/>
+          <w:lang w:val="en-US"/>
+        </w:rPr>
+        <w:t xml:space="preserve"> payment gateway for e-commerce website for fitness consultant</w:t>
+      </w:r>
+      <w:r>
+        <w:rPr>
+          <w:rFonts w:asciiTheme="majorHAnsi" w:hAnsiTheme="majorHAnsi" w:cstheme="majorHAnsi"/>
+          <w:sz w:val="28"/>
+          <w:szCs w:val="28"/>
+          <w:lang w:val="en-US"/>
+        </w:rPr>
+        <w:t>.</w:t>
+      </w:r>
     </w:p>
     <w:p>
       <w:pPr>
@@ -2035,6 +2742,7 @@
           <w:numId w:val="2"/>
         </w:numPr>
         <w:ind w:left="3365"/>
+        <w:jc w:val="both"/>
         <w:rPr>
           <w:rFonts w:asciiTheme="majorHAnsi" w:hAnsiTheme="majorHAnsi" w:cstheme="majorHAnsi"/>
           <w:sz w:val="28"/>
@@ -2127,21 +2835,40 @@
     <w:p>
       <w:pPr>
         <w:ind w:firstLine="720"/>
-        <w:rPr>
-          <w:rFonts w:asciiTheme="majorHAnsi" w:hAnsiTheme="majorHAnsi" w:cstheme="majorHAnsi"/>
-          <w:sz w:val="28"/>
-          <w:szCs w:val="28"/>
-          <w:lang w:val="en-US"/>
-        </w:rPr>
-      </w:pPr>
-      <w:r>
-        <w:rPr>
-          <w:rFonts w:asciiTheme="majorHAnsi" w:hAnsiTheme="majorHAnsi" w:cstheme="majorHAnsi"/>
-          <w:sz w:val="28"/>
-          <w:szCs w:val="28"/>
-          <w:lang w:val="en-US"/>
-        </w:rPr>
-        <w:t xml:space="preserve">July 2014 – Nov 2014   Developed </w:t>
+        <w:jc w:val="both"/>
+        <w:rPr>
+          <w:rFonts w:asciiTheme="majorHAnsi" w:hAnsiTheme="majorHAnsi" w:cstheme="majorHAnsi"/>
+          <w:sz w:val="28"/>
+          <w:szCs w:val="28"/>
+          <w:lang w:val="en-US"/>
+        </w:rPr>
+      </w:pPr>
+      <w:r>
+        <w:rPr>
+          <w:rFonts w:asciiTheme="majorHAnsi" w:hAnsiTheme="majorHAnsi" w:cstheme="majorHAnsi"/>
+          <w:sz w:val="28"/>
+          <w:szCs w:val="28"/>
+          <w:lang w:val="en-US"/>
+        </w:rPr>
+        <w:t xml:space="preserve">July 2014 – Nov 2014   </w:t>
+      </w:r>
+      <w:r>
+        <w:rPr>
+          <w:rFonts w:asciiTheme="majorHAnsi" w:hAnsiTheme="majorHAnsi" w:cstheme="majorHAnsi"/>
+          <w:sz w:val="28"/>
+          <w:szCs w:val="28"/>
+          <w:lang w:val="en-US"/>
+        </w:rPr>
+        <w:t xml:space="preserve"> </w:t>
+      </w:r>
+      <w:r>
+        <w:rPr>
+          <w:rFonts w:asciiTheme="majorHAnsi" w:hAnsiTheme="majorHAnsi" w:cstheme="majorHAnsi"/>
+          <w:sz w:val="28"/>
+          <w:szCs w:val="28"/>
+          <w:lang w:val="en-US"/>
+        </w:rPr>
+        <w:t xml:space="preserve">Developed </w:t>
       </w:r>
       <w:r>
         <w:rPr>
@@ -2175,6 +2902,7 @@
     </w:p>
     <w:p>
       <w:pPr>
+        <w:jc w:val="both"/>
         <w:rPr>
           <w:rFonts w:asciiTheme="majorHAnsi" w:hAnsiTheme="majorHAnsi" w:cstheme="majorHAnsi"/>
           <w:sz w:val="28"/>
@@ -2217,460 +2945,25 @@
           <w:lang w:val="en-US"/>
         </w:rPr>
         <w:tab/>
-        <w:t xml:space="preserve">       Information System.</w:t>
-      </w:r>
-    </w:p>
-    <w:p>
-      <w:pPr>
-        <w:rPr>
-          <w:rFonts w:asciiTheme="majorHAnsi" w:hAnsiTheme="majorHAnsi" w:cstheme="majorHAnsi"/>
-          <w:sz w:val="28"/>
-          <w:szCs w:val="28"/>
-          <w:lang w:val="en-US"/>
-        </w:rPr>
-      </w:pPr>
-    </w:p>
-    <w:p>
-      <w:pPr>
-        <w:rPr>
-          <w:rFonts w:asciiTheme="majorHAnsi" w:hAnsiTheme="majorHAnsi" w:cstheme="majorHAnsi"/>
-          <w:sz w:val="28"/>
-          <w:szCs w:val="28"/>
-          <w:lang w:val="en-US"/>
-        </w:rPr>
-      </w:pPr>
-      <w:r>
-        <w:rPr>
-          <w:rFonts w:asciiTheme="majorHAnsi" w:hAnsiTheme="majorHAnsi" w:cstheme="majorHAnsi"/>
-          <w:noProof/>
-          <w:sz w:val="28"/>
-          <w:szCs w:val="28"/>
-          <w:lang w:val="en-US"/>
-        </w:rPr>
-        <mc:AlternateContent>
-          <mc:Choice Requires="wps">
-            <w:drawing>
-              <wp:anchor distT="0" distB="0" distL="114300" distR="114300" simplePos="0" relativeHeight="251664384" behindDoc="0" locked="0" layoutInCell="1" allowOverlap="1" wp14:anchorId="658CB649" wp14:editId="4E2DA087">
-                <wp:simplePos x="0" y="0"/>
-                <wp:positionH relativeFrom="column">
-                  <wp:posOffset>-53340</wp:posOffset>
-                </wp:positionH>
-                <wp:positionV relativeFrom="paragraph">
-                  <wp:posOffset>201133</wp:posOffset>
-                </wp:positionV>
-                <wp:extent cx="6696000" cy="0"/>
-                <wp:effectExtent l="0" t="0" r="10160" b="12700"/>
-                <wp:wrapNone/>
-                <wp:docPr id="7" name="Straight Connector 7"/>
-                <wp:cNvGraphicFramePr/>
-                <a:graphic xmlns:a="http://schemas.openxmlformats.org/drawingml/2006/main">
-                  <a:graphicData uri="http://schemas.microsoft.com/office/word/2010/wordprocessingShape">
-                    <wps:wsp>
-                      <wps:cNvCnPr/>
-                      <wps:spPr>
-                        <a:xfrm flipV="1">
-                          <a:off x="0" y="0"/>
-                          <a:ext cx="6696000" cy="0"/>
-                        </a:xfrm>
-                        <a:prstGeom prst="line">
-                          <a:avLst/>
-                        </a:prstGeom>
-                        <a:ln w="12700"/>
-                      </wps:spPr>
-                      <wps:style>
-                        <a:lnRef idx="1">
-                          <a:schemeClr val="dk1"/>
-                        </a:lnRef>
-                        <a:fillRef idx="0">
-                          <a:schemeClr val="dk1"/>
-                        </a:fillRef>
-                        <a:effectRef idx="0">
-                          <a:schemeClr val="dk1"/>
-                        </a:effectRef>
-                        <a:fontRef idx="minor">
-                          <a:schemeClr val="tx1"/>
-                        </a:fontRef>
-                      </wps:style>
-                      <wps:bodyPr/>
-                    </wps:wsp>
-                  </a:graphicData>
-                </a:graphic>
-                <wp14:sizeRelH relativeFrom="margin">
-                  <wp14:pctWidth>0</wp14:pctWidth>
-                </wp14:sizeRelH>
-                <wp14:sizeRelV relativeFrom="margin">
-                  <wp14:pctHeight>0</wp14:pctHeight>
-                </wp14:sizeRelV>
-              </wp:anchor>
-            </w:drawing>
-          </mc:Choice>
-          <mc:Fallback>
-            <w:pict>
-              <v:line w14:anchorId="6E06FF75" id="Straight Connector 7" o:spid="_x0000_s1026" style="position:absolute;flip:y;z-index:251664384;visibility:visible;mso-wrap-style:square;mso-width-percent:0;mso-height-percent:0;mso-wrap-distance-left:9pt;mso-wrap-distance-top:0;mso-wrap-distance-right:9pt;mso-wrap-distance-bottom:0;mso-position-horizontal:absolute;mso-position-horizontal-relative:text;mso-position-vertical:absolute;mso-position-vertical-relative:text;mso-width-percent:0;mso-height-percent:0;mso-width-relative:margin;mso-height-relative:margin" from="-4.2pt,15.85pt" to="523.05pt,15.85pt" o:gfxdata="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" strokecolor="black [3200]" strokeweight="1pt">
-                <v:stroke joinstyle="miter"/>
-              </v:line>
-            </w:pict>
-          </mc:Fallback>
-        </mc:AlternateContent>
-      </w:r>
-      <w:r>
-        <w:rPr>
-          <w:rFonts w:asciiTheme="majorHAnsi" w:hAnsiTheme="majorHAnsi" w:cstheme="majorHAnsi"/>
-          <w:sz w:val="28"/>
-          <w:szCs w:val="28"/>
-          <w:lang w:val="en-US"/>
-        </w:rPr>
-        <w:t>PUBLICATIONS</w:t>
-      </w:r>
-    </w:p>
-    <w:p>
-      <w:pPr>
-        <w:pStyle w:val="ListParagraph"/>
-        <w:numPr>
-          <w:ilvl w:val="0"/>
-          <w:numId w:val="2"/>
-        </w:numPr>
-        <w:ind w:left="700"/>
-        <w:rPr>
-          <w:rFonts w:asciiTheme="majorHAnsi" w:hAnsiTheme="majorHAnsi" w:cstheme="majorHAnsi"/>
-          <w:sz w:val="28"/>
-          <w:szCs w:val="28"/>
-          <w:lang w:val="en-US"/>
-        </w:rPr>
-      </w:pPr>
-      <w:r>
-        <w:rPr>
-          <w:rFonts w:asciiTheme="majorHAnsi" w:hAnsiTheme="majorHAnsi" w:cstheme="majorHAnsi"/>
-          <w:sz w:val="28"/>
-          <w:szCs w:val="28"/>
-          <w:lang w:val="en-US"/>
-        </w:rPr>
-        <w:t>Adaptable Traces for Program Explanations</w:t>
-      </w:r>
-    </w:p>
-    <w:p>
-      <w:pPr>
-        <w:pStyle w:val="ListParagraph"/>
-        <w:ind w:left="700"/>
-        <w:rPr>
-          <w:rFonts w:asciiTheme="majorHAnsi" w:hAnsiTheme="majorHAnsi" w:cstheme="majorHAnsi"/>
-          <w:i/>
-          <w:iCs/>
-          <w:sz w:val="28"/>
-          <w:szCs w:val="28"/>
-          <w:lang w:val="en-US"/>
-        </w:rPr>
-      </w:pPr>
-      <w:r>
-        <w:rPr>
-          <w:rFonts w:asciiTheme="majorHAnsi" w:hAnsiTheme="majorHAnsi" w:cstheme="majorHAnsi"/>
-          <w:b/>
-          <w:bCs/>
-          <w:i/>
-          <w:iCs/>
-          <w:sz w:val="28"/>
-          <w:szCs w:val="28"/>
-          <w:lang w:val="en-US"/>
-        </w:rPr>
-        <w:t>Divya Bajaj</w:t>
-      </w:r>
-      <w:r>
-        <w:rPr>
-          <w:rFonts w:asciiTheme="majorHAnsi" w:hAnsiTheme="majorHAnsi" w:cstheme="majorHAnsi"/>
-          <w:i/>
-          <w:iCs/>
-          <w:sz w:val="28"/>
-          <w:szCs w:val="28"/>
-          <w:lang w:val="en-US"/>
-        </w:rPr>
-        <w:t xml:space="preserve">, Martin Erwig, Danila </w:t>
-      </w:r>
-      <w:proofErr w:type="spellStart"/>
-      <w:r>
-        <w:rPr>
-          <w:rFonts w:asciiTheme="majorHAnsi" w:hAnsiTheme="majorHAnsi" w:cstheme="majorHAnsi"/>
-          <w:i/>
-          <w:iCs/>
-          <w:sz w:val="28"/>
-          <w:szCs w:val="28"/>
-          <w:lang w:val="en-US"/>
-        </w:rPr>
-        <w:t>Fedorin</w:t>
-      </w:r>
-      <w:proofErr w:type="spellEnd"/>
-      <w:r>
-        <w:rPr>
-          <w:rFonts w:asciiTheme="majorHAnsi" w:hAnsiTheme="majorHAnsi" w:cstheme="majorHAnsi"/>
-          <w:i/>
-          <w:iCs/>
-          <w:sz w:val="28"/>
-          <w:szCs w:val="28"/>
-          <w:lang w:val="en-US"/>
-        </w:rPr>
-        <w:t>, Kai Gay</w:t>
-      </w:r>
-    </w:p>
-    <w:p>
-      <w:pPr>
-        <w:pStyle w:val="ListParagraph"/>
-        <w:spacing w:before="240"/>
-        <w:ind w:left="700"/>
-        <w:rPr>
-          <w:rFonts w:asciiTheme="majorHAnsi" w:hAnsiTheme="majorHAnsi" w:cstheme="majorHAnsi"/>
-          <w:i/>
-          <w:iCs/>
-          <w:sz w:val="28"/>
-          <w:szCs w:val="28"/>
-          <w:lang w:val="en-US"/>
-        </w:rPr>
-      </w:pPr>
-      <w:r>
-        <w:rPr>
-          <w:rFonts w:asciiTheme="majorHAnsi" w:hAnsiTheme="majorHAnsi" w:cstheme="majorHAnsi"/>
-          <w:i/>
-          <w:iCs/>
-          <w:sz w:val="28"/>
-          <w:szCs w:val="28"/>
-          <w:lang w:val="en-US"/>
-        </w:rPr>
-        <w:t>Asian Symposium on Programming Languages and Systems</w:t>
-      </w:r>
-      <w:r>
-        <w:rPr>
-          <w:rFonts w:asciiTheme="majorHAnsi" w:hAnsiTheme="majorHAnsi" w:cstheme="majorHAnsi"/>
-          <w:i/>
-          <w:iCs/>
-          <w:sz w:val="28"/>
-          <w:szCs w:val="28"/>
-          <w:lang w:val="en-US"/>
-        </w:rPr>
-        <w:t xml:space="preserve"> (</w:t>
-      </w:r>
-      <w:r>
-        <w:rPr>
-          <w:rFonts w:asciiTheme="majorHAnsi" w:hAnsiTheme="majorHAnsi" w:cstheme="majorHAnsi"/>
-          <w:b/>
-          <w:bCs/>
-          <w:i/>
-          <w:iCs/>
-          <w:sz w:val="28"/>
-          <w:szCs w:val="28"/>
-          <w:lang w:val="en-US"/>
-        </w:rPr>
-        <w:t>APLAS 2021</w:t>
-      </w:r>
-      <w:r>
-        <w:rPr>
-          <w:rFonts w:asciiTheme="majorHAnsi" w:hAnsiTheme="majorHAnsi" w:cstheme="majorHAnsi"/>
-          <w:i/>
-          <w:iCs/>
-          <w:sz w:val="28"/>
-          <w:szCs w:val="28"/>
-          <w:lang w:val="en-US"/>
-        </w:rPr>
-        <w:t>).</w:t>
-      </w:r>
-    </w:p>
-    <w:p>
-      <w:pPr>
-        <w:pStyle w:val="ListParagraph"/>
-        <w:numPr>
-          <w:ilvl w:val="0"/>
-          <w:numId w:val="2"/>
-        </w:numPr>
-        <w:ind w:left="700"/>
-        <w:rPr>
-          <w:rFonts w:asciiTheme="majorHAnsi" w:hAnsiTheme="majorHAnsi" w:cstheme="majorHAnsi"/>
-          <w:sz w:val="28"/>
-          <w:szCs w:val="28"/>
-          <w:lang w:val="en-US"/>
-        </w:rPr>
-      </w:pPr>
-      <w:r>
-        <w:rPr>
-          <w:rFonts w:asciiTheme="majorHAnsi" w:hAnsiTheme="majorHAnsi" w:cstheme="majorHAnsi"/>
-          <w:sz w:val="28"/>
-          <w:szCs w:val="28"/>
-          <w:lang w:val="en-US"/>
-        </w:rPr>
-        <w:t>A Visual Notation for Succinct Program Traces</w:t>
-      </w:r>
-    </w:p>
-    <w:p>
-      <w:pPr>
-        <w:pStyle w:val="ListParagraph"/>
-        <w:ind w:left="700"/>
-        <w:rPr>
-          <w:rFonts w:asciiTheme="majorHAnsi" w:hAnsiTheme="majorHAnsi" w:cstheme="majorHAnsi"/>
-          <w:i/>
-          <w:iCs/>
-          <w:sz w:val="28"/>
-          <w:szCs w:val="28"/>
-          <w:lang w:val="en-US"/>
-        </w:rPr>
-      </w:pPr>
-      <w:r>
-        <w:rPr>
-          <w:rFonts w:asciiTheme="majorHAnsi" w:hAnsiTheme="majorHAnsi" w:cstheme="majorHAnsi"/>
-          <w:b/>
-          <w:bCs/>
-          <w:i/>
-          <w:iCs/>
-          <w:sz w:val="28"/>
-          <w:szCs w:val="28"/>
-          <w:lang w:val="en-US"/>
-        </w:rPr>
-        <w:t>Divya Bajaj</w:t>
-      </w:r>
-      <w:r>
-        <w:rPr>
-          <w:rFonts w:asciiTheme="majorHAnsi" w:hAnsiTheme="majorHAnsi" w:cstheme="majorHAnsi"/>
-          <w:i/>
-          <w:iCs/>
-          <w:sz w:val="28"/>
-          <w:szCs w:val="28"/>
-          <w:lang w:val="en-US"/>
-        </w:rPr>
-        <w:t xml:space="preserve">, Martin Erwig, Danila </w:t>
-      </w:r>
-      <w:proofErr w:type="spellStart"/>
-      <w:r>
-        <w:rPr>
-          <w:rFonts w:asciiTheme="majorHAnsi" w:hAnsiTheme="majorHAnsi" w:cstheme="majorHAnsi"/>
-          <w:i/>
-          <w:iCs/>
-          <w:sz w:val="28"/>
-          <w:szCs w:val="28"/>
-          <w:lang w:val="en-US"/>
-        </w:rPr>
-        <w:t>Fedorin</w:t>
-      </w:r>
-      <w:proofErr w:type="spellEnd"/>
-      <w:r>
-        <w:rPr>
-          <w:rFonts w:asciiTheme="majorHAnsi" w:hAnsiTheme="majorHAnsi" w:cstheme="majorHAnsi"/>
-          <w:i/>
-          <w:iCs/>
-          <w:sz w:val="28"/>
-          <w:szCs w:val="28"/>
-          <w:lang w:val="en-US"/>
-        </w:rPr>
-        <w:t>, Kai Gay</w:t>
-      </w:r>
-    </w:p>
-    <w:p>
-      <w:pPr>
-        <w:pStyle w:val="ListParagraph"/>
-        <w:numPr>
-          <w:ilvl w:val="0"/>
-          <w:numId w:val="9"/>
-        </w:numPr>
-        <w:rPr>
-          <w:rFonts w:asciiTheme="majorHAnsi" w:hAnsiTheme="majorHAnsi" w:cstheme="majorHAnsi"/>
-          <w:i/>
-          <w:iCs/>
-          <w:sz w:val="28"/>
-          <w:szCs w:val="28"/>
-          <w:lang w:val="en-US"/>
-        </w:rPr>
-      </w:pPr>
-      <w:r>
-        <w:rPr>
-          <w:rFonts w:asciiTheme="majorHAnsi" w:hAnsiTheme="majorHAnsi" w:cstheme="majorHAnsi"/>
-          <w:i/>
-          <w:iCs/>
-          <w:sz w:val="28"/>
-          <w:szCs w:val="28"/>
-          <w:lang w:val="en-US"/>
-        </w:rPr>
-        <w:t>Journal of Computer Languages (</w:t>
-      </w:r>
-      <w:r>
-        <w:rPr>
-          <w:rFonts w:asciiTheme="majorHAnsi" w:hAnsiTheme="majorHAnsi" w:cstheme="majorHAnsi"/>
-          <w:b/>
-          <w:bCs/>
-          <w:i/>
-          <w:iCs/>
-          <w:sz w:val="28"/>
-          <w:szCs w:val="28"/>
-          <w:lang w:val="en-US"/>
-        </w:rPr>
-        <w:t>COLA 2023</w:t>
-      </w:r>
-      <w:r>
-        <w:rPr>
-          <w:rFonts w:asciiTheme="majorHAnsi" w:hAnsiTheme="majorHAnsi" w:cstheme="majorHAnsi"/>
-          <w:i/>
-          <w:iCs/>
-          <w:sz w:val="28"/>
-          <w:szCs w:val="28"/>
-          <w:lang w:val="en-US"/>
-        </w:rPr>
-        <w:t>)</w:t>
-      </w:r>
-    </w:p>
-    <w:p>
-      <w:pPr>
-        <w:pStyle w:val="ListParagraph"/>
-        <w:numPr>
-          <w:ilvl w:val="0"/>
-          <w:numId w:val="9"/>
-        </w:numPr>
-        <w:rPr>
-          <w:rFonts w:asciiTheme="majorHAnsi" w:hAnsiTheme="majorHAnsi" w:cstheme="majorHAnsi"/>
-          <w:i/>
-          <w:iCs/>
-          <w:sz w:val="28"/>
-          <w:szCs w:val="28"/>
-          <w:lang w:val="en-US"/>
-        </w:rPr>
-      </w:pPr>
-      <w:r>
-        <w:rPr>
-          <w:rFonts w:asciiTheme="majorHAnsi" w:hAnsiTheme="majorHAnsi" w:cstheme="majorHAnsi"/>
-          <w:i/>
-          <w:iCs/>
-          <w:sz w:val="28"/>
-          <w:szCs w:val="28"/>
-          <w:lang w:val="en-US"/>
-        </w:rPr>
-        <w:t xml:space="preserve">Proceedings of IEEE Symposium on Visual Languages and Human-Centric Computing </w:t>
-      </w:r>
-      <w:r>
-        <w:rPr>
-          <w:rFonts w:asciiTheme="majorHAnsi" w:hAnsiTheme="majorHAnsi" w:cstheme="majorHAnsi"/>
-          <w:i/>
-          <w:iCs/>
-          <w:sz w:val="28"/>
-          <w:szCs w:val="28"/>
-          <w:lang w:val="en-US"/>
-        </w:rPr>
-        <w:t>(</w:t>
-      </w:r>
-      <w:r>
-        <w:rPr>
-          <w:rFonts w:asciiTheme="majorHAnsi" w:hAnsiTheme="majorHAnsi" w:cstheme="majorHAnsi"/>
-          <w:b/>
-          <w:bCs/>
-          <w:i/>
-          <w:iCs/>
-          <w:sz w:val="28"/>
-          <w:szCs w:val="28"/>
-          <w:lang w:val="en-US"/>
-        </w:rPr>
-        <w:t>VL/HCC 2021</w:t>
-      </w:r>
-      <w:r>
-        <w:rPr>
-          <w:rFonts w:asciiTheme="majorHAnsi" w:hAnsiTheme="majorHAnsi" w:cstheme="majorHAnsi"/>
-          <w:i/>
-          <w:iCs/>
-          <w:sz w:val="28"/>
-          <w:szCs w:val="28"/>
-          <w:lang w:val="en-US"/>
-        </w:rPr>
-        <w:t>).</w:t>
+        <w:t xml:space="preserve">       </w:t>
+      </w:r>
+      <w:r>
+        <w:rPr>
+          <w:rFonts w:asciiTheme="majorHAnsi" w:hAnsiTheme="majorHAnsi" w:cstheme="majorHAnsi"/>
+          <w:sz w:val="28"/>
+          <w:szCs w:val="28"/>
+          <w:lang w:val="en-US"/>
+        </w:rPr>
+        <w:t xml:space="preserve"> </w:t>
+      </w:r>
+      <w:r>
+        <w:rPr>
+          <w:rFonts w:asciiTheme="majorHAnsi" w:hAnsiTheme="majorHAnsi" w:cstheme="majorHAnsi"/>
+          <w:sz w:val="28"/>
+          <w:szCs w:val="28"/>
+          <w:lang w:val="en-US"/>
+        </w:rPr>
+        <w:t>Information System.</w:t>
       </w:r>
     </w:p>
     <w:p>
@@ -2770,16 +3063,16 @@
           <w:szCs w:val="28"/>
           <w:lang w:val="en-US"/>
         </w:rPr>
-        <w:t xml:space="preserve">PEER – </w:t>
-      </w:r>
-      <w:r>
-        <w:rPr>
-          <w:rFonts w:asciiTheme="majorHAnsi" w:hAnsiTheme="majorHAnsi" w:cstheme="majorHAnsi"/>
-          <w:sz w:val="28"/>
-          <w:szCs w:val="28"/>
-          <w:lang w:val="en-US"/>
-        </w:rPr>
-        <w:t>REVIEWED CONFERENCES</w:t>
+        <w:t>CONFERENCE</w:t>
+      </w:r>
+      <w:r>
+        <w:rPr>
+          <w:rFonts w:asciiTheme="majorHAnsi" w:hAnsiTheme="majorHAnsi" w:cstheme="majorHAnsi"/>
+          <w:sz w:val="28"/>
+          <w:szCs w:val="28"/>
+          <w:lang w:val="en-US"/>
+        </w:rPr>
+        <w:t xml:space="preserve"> PAPER REVIEW EXPERIENCE</w:t>
       </w:r>
     </w:p>
     <w:p>
@@ -2790,6 +3083,7 @@
           <w:numId w:val="2"/>
         </w:numPr>
         <w:ind w:left="700"/>
+        <w:jc w:val="both"/>
         <w:rPr>
           <w:rFonts w:asciiTheme="majorHAnsi" w:hAnsiTheme="majorHAnsi" w:cstheme="majorHAnsi"/>
           <w:sz w:val="28"/>
@@ -2826,16 +3120,21 @@
           <w:numId w:val="2"/>
         </w:numPr>
         <w:ind w:left="700"/>
-        <w:rPr>
-          <w:rFonts w:asciiTheme="majorHAnsi" w:hAnsiTheme="majorHAnsi" w:cstheme="majorHAnsi"/>
-          <w:sz w:val="28"/>
-          <w:szCs w:val="28"/>
-          <w:lang w:val="en-US"/>
-        </w:rPr>
-      </w:pPr>
-      <w:r>
-        <w:rPr>
-          <w:rFonts w:asciiTheme="majorHAnsi" w:hAnsiTheme="majorHAnsi" w:cstheme="majorHAnsi"/>
+        <w:jc w:val="both"/>
+        <w:rPr>
+          <w:rFonts w:asciiTheme="majorHAnsi" w:hAnsiTheme="majorHAnsi" w:cstheme="majorHAnsi"/>
+          <w:i/>
+          <w:iCs/>
+          <w:sz w:val="28"/>
+          <w:szCs w:val="28"/>
+          <w:lang w:val="en-US"/>
+        </w:rPr>
+      </w:pPr>
+      <w:r>
+        <w:rPr>
+          <w:rFonts w:asciiTheme="majorHAnsi" w:hAnsiTheme="majorHAnsi" w:cstheme="majorHAnsi"/>
+          <w:i/>
+          <w:iCs/>
           <w:sz w:val="28"/>
           <w:szCs w:val="28"/>
           <w:lang w:val="en-US"/>
@@ -2851,6 +3150,7 @@
           <w:numId w:val="2"/>
         </w:numPr>
         <w:ind w:left="700"/>
+        <w:jc w:val="both"/>
         <w:rPr>
           <w:rFonts w:asciiTheme="majorHAnsi" w:hAnsiTheme="majorHAnsi" w:cstheme="majorHAnsi"/>
           <w:sz w:val="28"/>
@@ -2986,21 +3286,42 @@
           <w:ilvl w:val="0"/>
           <w:numId w:val="4"/>
         </w:numPr>
-        <w:rPr>
-          <w:rFonts w:asciiTheme="majorHAnsi" w:hAnsiTheme="majorHAnsi" w:cstheme="majorHAnsi"/>
-          <w:sz w:val="28"/>
-          <w:szCs w:val="28"/>
-          <w:lang w:val="en-US"/>
-        </w:rPr>
-      </w:pPr>
-      <w:r>
-        <w:rPr>
-          <w:rFonts w:asciiTheme="majorHAnsi" w:hAnsiTheme="majorHAnsi" w:cstheme="majorHAnsi"/>
-          <w:sz w:val="28"/>
-          <w:szCs w:val="28"/>
-          <w:lang w:val="en-US"/>
-        </w:rPr>
-        <w:t>Knowledge and experience in language design, domain-specific languages, type systems and operational semantics.</w:t>
+        <w:jc w:val="both"/>
+        <w:rPr>
+          <w:rFonts w:asciiTheme="majorHAnsi" w:hAnsiTheme="majorHAnsi" w:cstheme="majorHAnsi"/>
+          <w:sz w:val="28"/>
+          <w:szCs w:val="28"/>
+          <w:lang w:val="en-US"/>
+        </w:rPr>
+      </w:pPr>
+      <w:r>
+        <w:rPr>
+          <w:rFonts w:asciiTheme="majorHAnsi" w:hAnsiTheme="majorHAnsi" w:cstheme="majorHAnsi"/>
+          <w:sz w:val="28"/>
+          <w:szCs w:val="28"/>
+          <w:lang w:val="en-US"/>
+        </w:rPr>
+        <w:t>Comprehensive k</w:t>
+      </w:r>
+      <w:r>
+        <w:rPr>
+          <w:rFonts w:asciiTheme="majorHAnsi" w:hAnsiTheme="majorHAnsi" w:cstheme="majorHAnsi"/>
+          <w:sz w:val="28"/>
+          <w:szCs w:val="28"/>
+          <w:lang w:val="en-US"/>
+        </w:rPr>
+        <w:t xml:space="preserve">nowledge and experience in </w:t>
+      </w:r>
+      <w:r>
+        <w:rPr>
+          <w:rFonts w:asciiTheme="majorHAnsi" w:hAnsiTheme="majorHAnsi" w:cstheme="majorHAnsi"/>
+          <w:b/>
+          <w:bCs/>
+          <w:sz w:val="28"/>
+          <w:szCs w:val="28"/>
+          <w:lang w:val="en-US"/>
+        </w:rPr>
+        <w:t>language design, domain-specific languages, type systems and operational semantics.</w:t>
       </w:r>
     </w:p>
     <w:p>
@@ -3010,6 +3331,7 @@
           <w:ilvl w:val="0"/>
           <w:numId w:val="4"/>
         </w:numPr>
+        <w:jc w:val="both"/>
         <w:rPr>
           <w:rFonts w:asciiTheme="majorHAnsi" w:hAnsiTheme="majorHAnsi" w:cstheme="majorHAnsi"/>
           <w:sz w:val="28"/>
@@ -3079,6 +3401,7 @@
           <w:ilvl w:val="0"/>
           <w:numId w:val="4"/>
         </w:numPr>
+        <w:jc w:val="both"/>
         <w:rPr>
           <w:rFonts w:asciiTheme="majorHAnsi" w:hAnsiTheme="majorHAnsi" w:cstheme="majorHAnsi"/>
           <w:sz w:val="28"/>
@@ -3295,6 +3618,7 @@
           <w:ilvl w:val="0"/>
           <w:numId w:val="5"/>
         </w:numPr>
+        <w:jc w:val="both"/>
         <w:rPr>
           <w:rFonts w:asciiTheme="majorHAnsi" w:hAnsiTheme="majorHAnsi" w:cstheme="majorHAnsi"/>
           <w:sz w:val="28"/>
@@ -3348,42 +3672,80 @@
           <w:ilvl w:val="0"/>
           <w:numId w:val="5"/>
         </w:numPr>
-        <w:rPr>
-          <w:rFonts w:asciiTheme="majorHAnsi" w:hAnsiTheme="majorHAnsi" w:cstheme="majorHAnsi"/>
-          <w:sz w:val="28"/>
-          <w:szCs w:val="28"/>
-          <w:lang w:val="en-US"/>
-        </w:rPr>
-      </w:pPr>
-      <w:r>
-        <w:rPr>
-          <w:rFonts w:asciiTheme="majorHAnsi" w:hAnsiTheme="majorHAnsi" w:cstheme="majorHAnsi"/>
-          <w:sz w:val="28"/>
-          <w:szCs w:val="28"/>
-          <w:lang w:val="en-US"/>
-        </w:rPr>
-        <w:t xml:space="preserve">Dec 2017                     Gold Medal for university-wide securing first position in </w:t>
+        <w:jc w:val="both"/>
+        <w:rPr>
+          <w:rFonts w:asciiTheme="majorHAnsi" w:hAnsiTheme="majorHAnsi" w:cstheme="majorHAnsi"/>
+          <w:sz w:val="28"/>
+          <w:szCs w:val="28"/>
+          <w:lang w:val="en-US"/>
+        </w:rPr>
+      </w:pPr>
+      <w:r>
+        <w:rPr>
+          <w:rFonts w:asciiTheme="majorHAnsi" w:hAnsiTheme="majorHAnsi" w:cstheme="majorHAnsi"/>
+          <w:sz w:val="28"/>
+          <w:szCs w:val="28"/>
+          <w:lang w:val="en-US"/>
+        </w:rPr>
+        <w:t xml:space="preserve">Dec 2017                     </w:t>
+      </w:r>
+      <w:r>
+        <w:rPr>
+          <w:rFonts w:asciiTheme="majorHAnsi" w:hAnsiTheme="majorHAnsi" w:cstheme="majorHAnsi"/>
+          <w:sz w:val="28"/>
+          <w:szCs w:val="28"/>
+          <w:lang w:val="en-US"/>
+        </w:rPr>
+        <w:t xml:space="preserve"> </w:t>
+      </w:r>
+      <w:r>
+        <w:rPr>
+          <w:rFonts w:asciiTheme="majorHAnsi" w:hAnsiTheme="majorHAnsi" w:cstheme="majorHAnsi"/>
+          <w:sz w:val="28"/>
+          <w:szCs w:val="28"/>
+          <w:lang w:val="en-US"/>
+        </w:rPr>
+        <w:t xml:space="preserve">Gold Medal for university-wide securing first position in </w:t>
       </w:r>
     </w:p>
     <w:p>
       <w:pPr>
         <w:pStyle w:val="ListParagraph"/>
         <w:ind w:left="2880"/>
-        <w:rPr>
-          <w:rFonts w:asciiTheme="majorHAnsi" w:hAnsiTheme="majorHAnsi" w:cstheme="majorHAnsi"/>
-          <w:sz w:val="28"/>
-          <w:szCs w:val="28"/>
-          <w:lang w:val="en-US"/>
-        </w:rPr>
-      </w:pPr>
-      <w:r>
-        <w:rPr>
-          <w:rFonts w:asciiTheme="majorHAnsi" w:hAnsiTheme="majorHAnsi" w:cstheme="majorHAnsi"/>
-          <w:sz w:val="28"/>
-          <w:szCs w:val="28"/>
-          <w:lang w:val="en-US"/>
-        </w:rPr>
-        <w:t xml:space="preserve">    B</w:t>
+        <w:jc w:val="both"/>
+        <w:rPr>
+          <w:rFonts w:asciiTheme="majorHAnsi" w:hAnsiTheme="majorHAnsi" w:cstheme="majorHAnsi"/>
+          <w:sz w:val="28"/>
+          <w:szCs w:val="28"/>
+          <w:lang w:val="en-US"/>
+        </w:rPr>
+      </w:pPr>
+      <w:r>
+        <w:rPr>
+          <w:rFonts w:asciiTheme="majorHAnsi" w:hAnsiTheme="majorHAnsi" w:cstheme="majorHAnsi"/>
+          <w:sz w:val="28"/>
+          <w:szCs w:val="28"/>
+          <w:lang w:val="en-US"/>
+        </w:rPr>
+        <w:t xml:space="preserve">    </w:t>
+      </w:r>
+      <w:r>
+        <w:rPr>
+          <w:rFonts w:asciiTheme="majorHAnsi" w:hAnsiTheme="majorHAnsi" w:cstheme="majorHAnsi"/>
+          <w:sz w:val="28"/>
+          <w:szCs w:val="28"/>
+          <w:lang w:val="en-US"/>
+        </w:rPr>
+        <w:t xml:space="preserve"> </w:t>
+      </w:r>
+      <w:r>
+        <w:rPr>
+          <w:rFonts w:asciiTheme="majorHAnsi" w:hAnsiTheme="majorHAnsi" w:cstheme="majorHAnsi"/>
+          <w:sz w:val="28"/>
+          <w:szCs w:val="28"/>
+          <w:lang w:val="en-US"/>
+        </w:rPr>
+        <w:t>B</w:t>
       </w:r>
       <w:r>
         <w:rPr>
@@ -3413,21 +3775,40 @@
           <w:ilvl w:val="0"/>
           <w:numId w:val="6"/>
         </w:numPr>
-        <w:rPr>
-          <w:rFonts w:asciiTheme="majorHAnsi" w:hAnsiTheme="majorHAnsi" w:cstheme="majorHAnsi"/>
-          <w:sz w:val="28"/>
-          <w:szCs w:val="28"/>
-          <w:lang w:val="en-US"/>
-        </w:rPr>
-      </w:pPr>
-      <w:r>
-        <w:rPr>
-          <w:rFonts w:asciiTheme="majorHAnsi" w:hAnsiTheme="majorHAnsi" w:cstheme="majorHAnsi"/>
-          <w:sz w:val="28"/>
-          <w:szCs w:val="28"/>
-          <w:lang w:val="en-US"/>
-        </w:rPr>
-        <w:t>July 2013–June 2017 Scholarship for securing first position in B</w:t>
+        <w:jc w:val="both"/>
+        <w:rPr>
+          <w:rFonts w:asciiTheme="majorHAnsi" w:hAnsiTheme="majorHAnsi" w:cstheme="majorHAnsi"/>
+          <w:sz w:val="28"/>
+          <w:szCs w:val="28"/>
+          <w:lang w:val="en-US"/>
+        </w:rPr>
+      </w:pPr>
+      <w:r>
+        <w:rPr>
+          <w:rFonts w:asciiTheme="majorHAnsi" w:hAnsiTheme="majorHAnsi" w:cstheme="majorHAnsi"/>
+          <w:sz w:val="28"/>
+          <w:szCs w:val="28"/>
+          <w:lang w:val="en-US"/>
+        </w:rPr>
+        <w:t xml:space="preserve">July 2013–June 2017 </w:t>
+      </w:r>
+      <w:r>
+        <w:rPr>
+          <w:rFonts w:asciiTheme="majorHAnsi" w:hAnsiTheme="majorHAnsi" w:cstheme="majorHAnsi"/>
+          <w:sz w:val="28"/>
+          <w:szCs w:val="28"/>
+          <w:lang w:val="en-US"/>
+        </w:rPr>
+        <w:t xml:space="preserve"> </w:t>
+      </w:r>
+      <w:r>
+        <w:rPr>
+          <w:rFonts w:asciiTheme="majorHAnsi" w:hAnsiTheme="majorHAnsi" w:cstheme="majorHAnsi"/>
+          <w:sz w:val="28"/>
+          <w:szCs w:val="28"/>
+          <w:lang w:val="en-US"/>
+        </w:rPr>
+        <w:t>Scholarship for securing first position in B</w:t>
       </w:r>
       <w:r>
         <w:rPr>
@@ -4159,6 +4540,119 @@
     </w:lvl>
   </w:abstractNum>
   <w:abstractNum w:abstractNumId="6" w15:restartNumberingAfterBreak="0">
+    <w:nsid w:val="5AB35AB4"/>
+    <w:multiLevelType w:val="hybridMultilevel"/>
+    <w:tmpl w:val="D7789EF4"/>
+    <w:lvl w:ilvl="0" w:tplc="04090001">
+      <w:start w:val="1"/>
+      <w:numFmt w:val="bullet"/>
+      <w:lvlText w:val=""/>
+      <w:lvlJc w:val="left"/>
+      <w:pPr>
+        <w:ind w:left="2880" w:hanging="360"/>
+      </w:pPr>
+      <w:rPr>
+        <w:rFonts w:ascii="Symbol" w:hAnsi="Symbol" w:hint="default"/>
+      </w:rPr>
+    </w:lvl>
+    <w:lvl w:ilvl="1" w:tplc="04090003" w:tentative="1">
+      <w:start w:val="1"/>
+      <w:numFmt w:val="bullet"/>
+      <w:lvlText w:val="o"/>
+      <w:lvlJc w:val="left"/>
+      <w:pPr>
+        <w:ind w:left="3600" w:hanging="360"/>
+      </w:pPr>
+      <w:rPr>
+        <w:rFonts w:ascii="Courier New" w:hAnsi="Courier New" w:cs="Courier New" w:hint="default"/>
+      </w:rPr>
+    </w:lvl>
+    <w:lvl w:ilvl="2" w:tplc="04090005" w:tentative="1">
+      <w:start w:val="1"/>
+      <w:numFmt w:val="bullet"/>
+      <w:lvlText w:val=""/>
+      <w:lvlJc w:val="left"/>
+      <w:pPr>
+        <w:ind w:left="4320" w:hanging="360"/>
+      </w:pPr>
+      <w:rPr>
+        <w:rFonts w:ascii="Wingdings" w:hAnsi="Wingdings" w:hint="default"/>
+      </w:rPr>
+    </w:lvl>
+    <w:lvl w:ilvl="3" w:tplc="04090001" w:tentative="1">
+      <w:start w:val="1"/>
+      <w:numFmt w:val="bullet"/>
+      <w:lvlText w:val=""/>
+      <w:lvlJc w:val="left"/>
+      <w:pPr>
+        <w:ind w:left="5040" w:hanging="360"/>
+      </w:pPr>
+      <w:rPr>
+        <w:rFonts w:ascii="Symbol" w:hAnsi="Symbol" w:hint="default"/>
+      </w:rPr>
+    </w:lvl>
+    <w:lvl w:ilvl="4" w:tplc="04090003" w:tentative="1">
+      <w:start w:val="1"/>
+      <w:numFmt w:val="bullet"/>
+      <w:lvlText w:val="o"/>
+      <w:lvlJc w:val="left"/>
+      <w:pPr>
+        <w:ind w:left="5760" w:hanging="360"/>
+      </w:pPr>
+      <w:rPr>
+        <w:rFonts w:ascii="Courier New" w:hAnsi="Courier New" w:cs="Courier New" w:hint="default"/>
+      </w:rPr>
+    </w:lvl>
+    <w:lvl w:ilvl="5" w:tplc="04090005" w:tentative="1">
+      <w:start w:val="1"/>
+      <w:numFmt w:val="bullet"/>
+      <w:lvlText w:val=""/>
+      <w:lvlJc w:val="left"/>
+      <w:pPr>
+        <w:ind w:left="6480" w:hanging="360"/>
+      </w:pPr>
+      <w:rPr>
+        <w:rFonts w:ascii="Wingdings" w:hAnsi="Wingdings" w:hint="default"/>
+      </w:rPr>
+    </w:lvl>
+    <w:lvl w:ilvl="6" w:tplc="04090001" w:tentative="1">
+      <w:start w:val="1"/>
+      <w:numFmt w:val="bullet"/>
+      <w:lvlText w:val=""/>
+      <w:lvlJc w:val="left"/>
+      <w:pPr>
+        <w:ind w:left="7200" w:hanging="360"/>
+      </w:pPr>
+      <w:rPr>
+        <w:rFonts w:ascii="Symbol" w:hAnsi="Symbol" w:hint="default"/>
+      </w:rPr>
+    </w:lvl>
+    <w:lvl w:ilvl="7" w:tplc="04090003" w:tentative="1">
+      <w:start w:val="1"/>
+      <w:numFmt w:val="bullet"/>
+      <w:lvlText w:val="o"/>
+      <w:lvlJc w:val="left"/>
+      <w:pPr>
+        <w:ind w:left="7920" w:hanging="360"/>
+      </w:pPr>
+      <w:rPr>
+        <w:rFonts w:ascii="Courier New" w:hAnsi="Courier New" w:cs="Courier New" w:hint="default"/>
+      </w:rPr>
+    </w:lvl>
+    <w:lvl w:ilvl="8" w:tplc="04090005" w:tentative="1">
+      <w:start w:val="1"/>
+      <w:numFmt w:val="bullet"/>
+      <w:lvlText w:val=""/>
+      <w:lvlJc w:val="left"/>
+      <w:pPr>
+        <w:ind w:left="8640" w:hanging="360"/>
+      </w:pPr>
+      <w:rPr>
+        <w:rFonts w:ascii="Wingdings" w:hAnsi="Wingdings" w:hint="default"/>
+      </w:rPr>
+    </w:lvl>
+  </w:abstractNum>
+  <w:abstractNum w:abstractNumId="7" w15:restartNumberingAfterBreak="0">
     <w:nsid w:val="642D5154"/>
     <w:multiLevelType w:val="hybridMultilevel"/>
     <w:tmpl w:val="B936F526"/>
@@ -4271,7 +4765,7 @@
       </w:rPr>
     </w:lvl>
   </w:abstractNum>
-  <w:abstractNum w:abstractNumId="7" w15:restartNumberingAfterBreak="0">
+  <w:abstractNum w:abstractNumId="8" w15:restartNumberingAfterBreak="0">
     <w:nsid w:val="6D2568EB"/>
     <w:multiLevelType w:val="hybridMultilevel"/>
     <w:tmpl w:val="6576CC26"/>
@@ -4384,7 +4878,120 @@
       </w:rPr>
     </w:lvl>
   </w:abstractNum>
-  <w:abstractNum w:abstractNumId="8" w15:restartNumberingAfterBreak="0">
+  <w:abstractNum w:abstractNumId="9" w15:restartNumberingAfterBreak="0">
+    <w:nsid w:val="6E7D7997"/>
+    <w:multiLevelType w:val="hybridMultilevel"/>
+    <w:tmpl w:val="BA30726E"/>
+    <w:lvl w:ilvl="0" w:tplc="04090001">
+      <w:start w:val="1"/>
+      <w:numFmt w:val="bullet"/>
+      <w:lvlText w:val=""/>
+      <w:lvlJc w:val="left"/>
+      <w:pPr>
+        <w:ind w:left="3600" w:hanging="360"/>
+      </w:pPr>
+      <w:rPr>
+        <w:rFonts w:ascii="Symbol" w:hAnsi="Symbol" w:hint="default"/>
+      </w:rPr>
+    </w:lvl>
+    <w:lvl w:ilvl="1" w:tplc="04090003" w:tentative="1">
+      <w:start w:val="1"/>
+      <w:numFmt w:val="bullet"/>
+      <w:lvlText w:val="o"/>
+      <w:lvlJc w:val="left"/>
+      <w:pPr>
+        <w:ind w:left="4320" w:hanging="360"/>
+      </w:pPr>
+      <w:rPr>
+        <w:rFonts w:ascii="Courier New" w:hAnsi="Courier New" w:cs="Courier New" w:hint="default"/>
+      </w:rPr>
+    </w:lvl>
+    <w:lvl w:ilvl="2" w:tplc="04090005" w:tentative="1">
+      <w:start w:val="1"/>
+      <w:numFmt w:val="bullet"/>
+      <w:lvlText w:val=""/>
+      <w:lvlJc w:val="left"/>
+      <w:pPr>
+        <w:ind w:left="5040" w:hanging="360"/>
+      </w:pPr>
+      <w:rPr>
+        <w:rFonts w:ascii="Wingdings" w:hAnsi="Wingdings" w:hint="default"/>
+      </w:rPr>
+    </w:lvl>
+    <w:lvl w:ilvl="3" w:tplc="04090001" w:tentative="1">
+      <w:start w:val="1"/>
+      <w:numFmt w:val="bullet"/>
+      <w:lvlText w:val=""/>
+      <w:lvlJc w:val="left"/>
+      <w:pPr>
+        <w:ind w:left="5760" w:hanging="360"/>
+      </w:pPr>
+      <w:rPr>
+        <w:rFonts w:ascii="Symbol" w:hAnsi="Symbol" w:hint="default"/>
+      </w:rPr>
+    </w:lvl>
+    <w:lvl w:ilvl="4" w:tplc="04090003" w:tentative="1">
+      <w:start w:val="1"/>
+      <w:numFmt w:val="bullet"/>
+      <w:lvlText w:val="o"/>
+      <w:lvlJc w:val="left"/>
+      <w:pPr>
+        <w:ind w:left="6480" w:hanging="360"/>
+      </w:pPr>
+      <w:rPr>
+        <w:rFonts w:ascii="Courier New" w:hAnsi="Courier New" w:cs="Courier New" w:hint="default"/>
+      </w:rPr>
+    </w:lvl>
+    <w:lvl w:ilvl="5" w:tplc="04090005" w:tentative="1">
+      <w:start w:val="1"/>
+      <w:numFmt w:val="bullet"/>
+      <w:lvlText w:val=""/>
+      <w:lvlJc w:val="left"/>
+      <w:pPr>
+        <w:ind w:left="7200" w:hanging="360"/>
+      </w:pPr>
+      <w:rPr>
+        <w:rFonts w:ascii="Wingdings" w:hAnsi="Wingdings" w:hint="default"/>
+      </w:rPr>
+    </w:lvl>
+    <w:lvl w:ilvl="6" w:tplc="04090001" w:tentative="1">
+      <w:start w:val="1"/>
+      <w:numFmt w:val="bullet"/>
+      <w:lvlText w:val=""/>
+      <w:lvlJc w:val="left"/>
+      <w:pPr>
+        <w:ind w:left="7920" w:hanging="360"/>
+      </w:pPr>
+      <w:rPr>
+        <w:rFonts w:ascii="Symbol" w:hAnsi="Symbol" w:hint="default"/>
+      </w:rPr>
+    </w:lvl>
+    <w:lvl w:ilvl="7" w:tplc="04090003" w:tentative="1">
+      <w:start w:val="1"/>
+      <w:numFmt w:val="bullet"/>
+      <w:lvlText w:val="o"/>
+      <w:lvlJc w:val="left"/>
+      <w:pPr>
+        <w:ind w:left="8640" w:hanging="360"/>
+      </w:pPr>
+      <w:rPr>
+        <w:rFonts w:ascii="Courier New" w:hAnsi="Courier New" w:cs="Courier New" w:hint="default"/>
+      </w:rPr>
+    </w:lvl>
+    <w:lvl w:ilvl="8" w:tplc="04090005" w:tentative="1">
+      <w:start w:val="1"/>
+      <w:numFmt w:val="bullet"/>
+      <w:lvlText w:val=""/>
+      <w:lvlJc w:val="left"/>
+      <w:pPr>
+        <w:ind w:left="9360" w:hanging="360"/>
+      </w:pPr>
+      <w:rPr>
+        <w:rFonts w:ascii="Wingdings" w:hAnsi="Wingdings" w:hint="default"/>
+      </w:rPr>
+    </w:lvl>
+  </w:abstractNum>
+  <w:abstractNum w:abstractNumId="10" w15:restartNumberingAfterBreak="0">
     <w:nsid w:val="799C3239"/>
     <w:multiLevelType w:val="hybridMultilevel"/>
     <w:tmpl w:val="D1E03074"/>
@@ -4507,22 +5114,28 @@
     <w:abstractNumId w:val="3"/>
   </w:num>
   <w:num w:numId="4" w16cid:durableId="655646932">
-    <w:abstractNumId w:val="8"/>
+    <w:abstractNumId w:val="10"/>
   </w:num>
   <w:num w:numId="5" w16cid:durableId="1113283775">
-    <w:abstractNumId w:val="6"/>
+    <w:abstractNumId w:val="7"/>
   </w:num>
   <w:num w:numId="6" w16cid:durableId="500396098">
     <w:abstractNumId w:val="2"/>
   </w:num>
   <w:num w:numId="7" w16cid:durableId="2064787779">
-    <w:abstractNumId w:val="7"/>
+    <w:abstractNumId w:val="8"/>
   </w:num>
   <w:num w:numId="8" w16cid:durableId="1773470898">
     <w:abstractNumId w:val="4"/>
   </w:num>
   <w:num w:numId="9" w16cid:durableId="1566724673">
     <w:abstractNumId w:val="5"/>
+  </w:num>
+  <w:num w:numId="10" w16cid:durableId="1237783922">
+    <w:abstractNumId w:val="6"/>
+  </w:num>
+  <w:num w:numId="11" w16cid:durableId="1038042702">
+    <w:abstractNumId w:val="9"/>
   </w:num>
 </w:numbering>
 </file>

</xml_diff>

<commit_message>
updated resume-removed uni name
</commit_message>
<xml_diff>
--- a/Resume-Divya-Bajaj.docx
+++ b/Resume-Divya-Bajaj.docx
@@ -513,7 +513,7 @@
           <w:sz w:val="28"/>
           <w:szCs w:val="28"/>
         </w:rPr>
-        <w:t xml:space="preserve">A dedicated and skilled computer science professional with a strong foundation in programming language concepts, seeking to pursue a Ph.D. in Computer Science </w:t>
+        <w:t>A dedicated and skilled computer science professional with a strong foundation in programming language concepts, seeking to pursue a Ph.D. in Computer Science</w:t>
       </w:r>
       <w:r>
         <w:rPr>
@@ -522,7 +522,7 @@
           <w:sz w:val="28"/>
           <w:szCs w:val="28"/>
         </w:rPr>
-        <w:t>at University of California, San Diego</w:t>
+        <w:t>.</w:t>
       </w:r>
       <w:r>
         <w:rPr>
@@ -531,7 +531,7 @@
           <w:sz w:val="28"/>
           <w:szCs w:val="28"/>
         </w:rPr>
-        <w:t>. Bringing a rich blend of teaching experience, research expertise in generating explanations for functional programs, and a deep interest in leveraging natural language models for program synthesis.</w:t>
+        <w:t xml:space="preserve"> Bringing a rich blend of teaching experience, research expertise in generating explanations for functional programs, and a deep interest in leveraging natural language models for program synthesis.</w:t>
       </w:r>
     </w:p>
     <w:p>
@@ -1913,7 +1913,6 @@
           <w:szCs w:val="28"/>
           <w:lang w:val="en-US"/>
         </w:rPr>
-        <w:lastRenderedPageBreak/>
         <w:t>Department of Computer Science, O</w:t>
       </w:r>
       <w:r>
@@ -1945,6 +1944,7 @@
           <w:szCs w:val="28"/>
           <w:lang w:val="en-US"/>
         </w:rPr>
+        <w:lastRenderedPageBreak/>
         <w:t>Jan 2019</w:t>
       </w:r>
       <w:r>
@@ -2436,7 +2436,7 @@
           <w:szCs w:val="28"/>
           <w:lang w:val="en-US"/>
         </w:rPr>
-        <w:t xml:space="preserve"> – A Unit of </w:t>
+        <w:t xml:space="preserve"> – A </w:t>
       </w:r>
       <w:proofErr w:type="spellStart"/>
       <w:r>
@@ -2448,7 +2448,7 @@
           <w:szCs w:val="28"/>
           <w:lang w:val="en-US"/>
         </w:rPr>
-        <w:t>Turnsteps</w:t>
+        <w:t>Unit of Turnsteps</w:t>
       </w:r>
       <w:proofErr w:type="spellEnd"/>
     </w:p>

</xml_diff>